<commit_message>
Completed part B and started part C ```
</commit_message>
<xml_diff>
--- a/final_project.docx
+++ b/final_project.docx
@@ -1478,6 +1478,7 @@
       <w:r>
         <w:rPr>
           <w:rFonts w:asciiTheme="minorBidi" w:hAnsiTheme="minorBidi" w:cs="Arial"/>
+          <w:noProof/>
           <w:rtl/>
         </w:rPr>
         <w:lastRenderedPageBreak/>
@@ -3091,6 +3092,7 @@
       <w:r>
         <w:rPr>
           <w:rFonts w:asciiTheme="minorBidi" w:hAnsiTheme="minorBidi" w:cs="Arial"/>
+          <w:noProof/>
           <w:rtl/>
         </w:rPr>
         <w:drawing>
@@ -3179,13 +3181,7 @@
         <w:rPr>
           <w:noProof/>
         </w:rPr>
-        <w:t xml:space="preserve"> richest CDS genes with the highest C and T nucleotide conten</w:t>
-      </w:r>
-      <w:r>
-        <w:rPr>
-          <w:noProof/>
-        </w:rPr>
-        <w:t>t:</w:t>
+        <w:t xml:space="preserve"> richest CDS genes with the highest C and T nucleotide content:</w:t>
       </w:r>
     </w:p>
     <w:p>
@@ -3586,9 +3582,7 @@
     <w:p>
       <w:pPr>
         <w:rPr>
-          <w:rFonts w:hint="cs"/>
-          <w:noProof/>
-          <w:rtl/>
+          <w:noProof/>
         </w:rPr>
       </w:pPr>
       <w:r>
@@ -3960,6 +3954,1116 @@
           <w:noProof/>
         </w:rPr>
         <w:t>: 0.34</w:t>
+      </w:r>
+    </w:p>
+    <w:p>
+      <w:pPr>
+        <w:rPr>
+          <w:noProof/>
+        </w:rPr>
+      </w:pPr>
+    </w:p>
+    <w:p>
+      <w:pPr>
+        <w:rPr>
+          <w:noProof/>
+        </w:rPr>
+      </w:pPr>
+    </w:p>
+    <w:p>
+      <w:pPr>
+        <w:bidi/>
+        <w:rPr>
+          <w:rFonts w:asciiTheme="minorBidi" w:hAnsiTheme="minorBidi"/>
+          <w:b/>
+          <w:bCs/>
+          <w:u w:val="single"/>
+          <w:rtl/>
+        </w:rPr>
+      </w:pPr>
+      <w:r>
+        <w:rPr>
+          <w:rFonts w:asciiTheme="minorBidi" w:hAnsiTheme="minorBidi" w:hint="cs"/>
+          <w:b/>
+          <w:bCs/>
+          <w:u w:val="single"/>
+          <w:rtl/>
+        </w:rPr>
+        <w:t>חלק ב</w:t>
+      </w:r>
+      <w:r>
+        <w:rPr>
+          <w:rFonts w:asciiTheme="minorBidi" w:hAnsiTheme="minorBidi" w:hint="cs"/>
+          <w:b/>
+          <w:bCs/>
+          <w:u w:val="single"/>
+          <w:rtl/>
+        </w:rPr>
+        <w:t>'</w:t>
+      </w:r>
+    </w:p>
+    <w:p>
+      <w:pPr>
+        <w:pStyle w:val="a9"/>
+        <w:numPr>
+          <w:ilvl w:val="0"/>
+          <w:numId w:val="4"/>
+        </w:numPr>
+        <w:bidi/>
+        <w:rPr>
+          <w:rFonts w:asciiTheme="minorBidi" w:hAnsiTheme="minorBidi"/>
+        </w:rPr>
+      </w:pPr>
+      <w:r>
+        <w:rPr>
+          <w:rFonts w:asciiTheme="minorBidi" w:hAnsiTheme="minorBidi" w:hint="cs"/>
+          <w:rtl/>
+        </w:rPr>
+        <w:t>נתחיל ונאמר שכדי להשוות היינו צריכים להתאים את הצורה שבה המידע מונגש לנו מכול קובץ</w:t>
+      </w:r>
+      <w:r>
+        <w:rPr>
+          <w:rFonts w:asciiTheme="minorBidi" w:hAnsiTheme="minorBidi" w:hint="cs"/>
+          <w:rtl/>
+        </w:rPr>
+        <w:t xml:space="preserve"> שכן לא כל המידע מונגש באותה צורה ויש להתחשב בכל קובץ בנפרד</w:t>
+      </w:r>
+      <w:r>
+        <w:rPr>
+          <w:rFonts w:asciiTheme="minorBidi" w:hAnsiTheme="minorBidi" w:hint="cs"/>
+          <w:rtl/>
+        </w:rPr>
+        <w:t>.</w:t>
+      </w:r>
+      <w:r>
+        <w:rPr>
+          <w:rFonts w:asciiTheme="minorBidi" w:hAnsiTheme="minorBidi"/>
+          <w:rtl/>
+        </w:rPr>
+        <w:br/>
+      </w:r>
+      <w:r>
+        <w:rPr>
+          <w:rFonts w:asciiTheme="minorBidi" w:hAnsiTheme="minorBidi" w:hint="cs"/>
+          <w:rtl/>
+        </w:rPr>
+        <w:t xml:space="preserve">הכנו </w:t>
+      </w:r>
+      <w:proofErr w:type="spellStart"/>
+      <w:r>
+        <w:rPr>
+          <w:rFonts w:asciiTheme="minorBidi" w:hAnsiTheme="minorBidi"/>
+        </w:rPr>
+        <w:t>DataFrame</w:t>
+      </w:r>
+      <w:proofErr w:type="spellEnd"/>
+      <w:r>
+        <w:rPr>
+          <w:rFonts w:asciiTheme="minorBidi" w:hAnsiTheme="minorBidi" w:hint="cs"/>
+          <w:rtl/>
+        </w:rPr>
+        <w:t xml:space="preserve"> שהכתרות שלו הם </w:t>
+      </w:r>
+      <w:r>
+        <w:rPr>
+          <w:rFonts w:asciiTheme="minorBidi" w:hAnsiTheme="minorBidi" w:cs="Arial"/>
+          <w:rtl/>
+        </w:rPr>
+        <w:t>"</w:t>
+      </w:r>
+      <w:r>
+        <w:rPr>
+          <w:rFonts w:asciiTheme="minorBidi" w:hAnsiTheme="minorBidi"/>
+        </w:rPr>
+        <w:t>Identifier", "Gene Name", "Description", "Protein Name", "Length", "Sequence</w:t>
+      </w:r>
+      <w:r>
+        <w:rPr>
+          <w:rFonts w:asciiTheme="minorBidi" w:hAnsiTheme="minorBidi" w:cs="Arial"/>
+          <w:rtl/>
+        </w:rPr>
+        <w:t>"</w:t>
+      </w:r>
+      <w:r>
+        <w:rPr>
+          <w:rFonts w:asciiTheme="minorBidi" w:hAnsiTheme="minorBidi" w:cs="Arial"/>
+        </w:rPr>
+        <w:t>.</w:t>
+      </w:r>
+      <w:r>
+        <w:rPr>
+          <w:rFonts w:asciiTheme="minorBidi" w:hAnsiTheme="minorBidi" w:cs="Arial" w:hint="cs"/>
+          <w:rtl/>
+        </w:rPr>
+        <w:t xml:space="preserve"> </w:t>
+      </w:r>
+      <w:r>
+        <w:rPr>
+          <w:rFonts w:asciiTheme="minorBidi" w:hAnsiTheme="minorBidi" w:cs="Arial" w:hint="cs"/>
+          <w:rtl/>
+        </w:rPr>
+        <w:t xml:space="preserve">כך קראנו את קובץ ה </w:t>
+      </w:r>
+      <w:r>
+        <w:rPr>
+          <w:rFonts w:asciiTheme="minorBidi" w:hAnsiTheme="minorBidi" w:cs="Arial"/>
+        </w:rPr>
+        <w:t>FASTA</w:t>
+      </w:r>
+      <w:r>
+        <w:rPr>
+          <w:rFonts w:asciiTheme="minorBidi" w:hAnsiTheme="minorBidi" w:cs="Arial" w:hint="cs"/>
+          <w:rtl/>
+        </w:rPr>
+        <w:t xml:space="preserve"> </w:t>
+      </w:r>
+      <w:r>
+        <w:rPr>
+          <w:noProof/>
+        </w:rPr>
+        <w:drawing>
+          <wp:inline distT="0" distB="0" distL="0" distR="0" wp14:anchorId="6CA9410E" wp14:editId="2F6B75C1">
+            <wp:extent cx="5536888" cy="1730869"/>
+            <wp:effectExtent l="0" t="0" r="6985" b="3175"/>
+            <wp:docPr id="440519549" name="תמונה 1" descr="תמונה שמכילה טקסט, צילום מסך, תוכנה&#10;&#10;התיאור נוצר באופן אוטומטי"/>
+            <wp:cNvGraphicFramePr>
+              <a:graphicFrameLocks xmlns:a="http://schemas.openxmlformats.org/drawingml/2006/main" noChangeAspect="1"/>
+            </wp:cNvGraphicFramePr>
+            <a:graphic xmlns:a="http://schemas.openxmlformats.org/drawingml/2006/main">
+              <a:graphicData uri="http://schemas.openxmlformats.org/drawingml/2006/picture">
+                <pic:pic xmlns:pic="http://schemas.openxmlformats.org/drawingml/2006/picture">
+                  <pic:nvPicPr>
+                    <pic:cNvPr id="440519549" name="תמונה 1" descr="תמונה שמכילה טקסט, צילום מסך, תוכנה&#10;&#10;התיאור נוצר באופן אוטומטי"/>
+                    <pic:cNvPicPr/>
+                  </pic:nvPicPr>
+                  <pic:blipFill>
+                    <a:blip r:embed="rId12"/>
+                    <a:stretch>
+                      <a:fillRect/>
+                    </a:stretch>
+                  </pic:blipFill>
+                  <pic:spPr>
+                    <a:xfrm>
+                      <a:off x="0" y="0"/>
+                      <a:ext cx="5546097" cy="1733748"/>
+                    </a:xfrm>
+                    <a:prstGeom prst="rect">
+                      <a:avLst/>
+                    </a:prstGeom>
+                  </pic:spPr>
+                </pic:pic>
+              </a:graphicData>
+            </a:graphic>
+          </wp:inline>
+        </w:drawing>
+      </w:r>
+      <w:r>
+        <w:rPr>
+          <w:rFonts w:asciiTheme="minorBidi" w:hAnsiTheme="minorBidi" w:cs="Arial" w:hint="cs"/>
+          <w:rtl/>
+        </w:rPr>
+        <w:t>דגש חשוב הוא שלא תמיד מופיע לכול גן את שם הגן (היו</w:t>
+      </w:r>
+      <w:r>
+        <w:rPr>
+          <w:rFonts w:asciiTheme="minorBidi" w:hAnsiTheme="minorBidi" w:cs="Arial" w:hint="cs"/>
+          <w:rtl/>
+        </w:rPr>
+        <w:t xml:space="preserve"> 3 חלבונים כאלו לפחות מתוך קובץ של </w:t>
+      </w:r>
+      <w:r>
+        <w:rPr>
+          <w:rFonts w:asciiTheme="minorBidi" w:hAnsiTheme="minorBidi" w:cs="Arial" w:hint="cs"/>
+          <w:rtl/>
+        </w:rPr>
+        <w:t>5</w:t>
+      </w:r>
+      <w:r>
+        <w:rPr>
+          <w:rFonts w:asciiTheme="minorBidi" w:hAnsiTheme="minorBidi" w:cs="Arial" w:hint="cs"/>
+          <w:rtl/>
+        </w:rPr>
+        <w:t>00</w:t>
+      </w:r>
+      <w:r>
+        <w:rPr>
+          <w:rFonts w:asciiTheme="minorBidi" w:hAnsiTheme="minorBidi" w:cs="Arial" w:hint="cs"/>
+          <w:rtl/>
+        </w:rPr>
+        <w:t>)</w:t>
+      </w:r>
+      <w:r>
+        <w:rPr>
+          <w:rFonts w:asciiTheme="minorBidi" w:hAnsiTheme="minorBidi" w:cs="Arial" w:hint="cs"/>
+          <w:rtl/>
+        </w:rPr>
+        <w:t>.</w:t>
+      </w:r>
+      <w:r>
+        <w:rPr>
+          <w:rFonts w:asciiTheme="minorBidi" w:hAnsiTheme="minorBidi" w:cs="Arial"/>
+          <w:rtl/>
+        </w:rPr>
+        <w:br/>
+      </w:r>
+      <w:r>
+        <w:rPr>
+          <w:rFonts w:asciiTheme="minorBidi" w:hAnsiTheme="minorBidi" w:hint="cs"/>
+          <w:rtl/>
+        </w:rPr>
+        <w:t>כך קראנו את קובץ ה</w:t>
+      </w:r>
+      <w:r>
+        <w:rPr>
+          <w:rFonts w:asciiTheme="minorBidi" w:hAnsiTheme="minorBidi"/>
+        </w:rPr>
+        <w:t>GenBank</w:t>
+      </w:r>
+      <w:r>
+        <w:rPr>
+          <w:rFonts w:asciiTheme="minorBidi" w:hAnsiTheme="minorBidi" w:hint="cs"/>
+          <w:rtl/>
+        </w:rPr>
+        <w:t>:</w:t>
+      </w:r>
+      <w:r>
+        <w:rPr>
+          <w:noProof/>
+        </w:rPr>
+        <w:drawing>
+          <wp:inline distT="0" distB="0" distL="0" distR="0" wp14:anchorId="4E358E1D" wp14:editId="1BC25C28">
+            <wp:extent cx="5573352" cy="2400829"/>
+            <wp:effectExtent l="0" t="0" r="8890" b="0"/>
+            <wp:docPr id="1731525126" name="תמונה 1" descr="תמונה שמכילה טקסט, צילום מסך, תוכנה&#10;&#10;התיאור נוצר באופן אוטומטי"/>
+            <wp:cNvGraphicFramePr>
+              <a:graphicFrameLocks xmlns:a="http://schemas.openxmlformats.org/drawingml/2006/main" noChangeAspect="1"/>
+            </wp:cNvGraphicFramePr>
+            <a:graphic xmlns:a="http://schemas.openxmlformats.org/drawingml/2006/main">
+              <a:graphicData uri="http://schemas.openxmlformats.org/drawingml/2006/picture">
+                <pic:pic xmlns:pic="http://schemas.openxmlformats.org/drawingml/2006/picture">
+                  <pic:nvPicPr>
+                    <pic:cNvPr id="1731525126" name="תמונה 1" descr="תמונה שמכילה טקסט, צילום מסך, תוכנה&#10;&#10;התיאור נוצר באופן אוטומטי"/>
+                    <pic:cNvPicPr/>
+                  </pic:nvPicPr>
+                  <pic:blipFill>
+                    <a:blip r:embed="rId13"/>
+                    <a:stretch>
+                      <a:fillRect/>
+                    </a:stretch>
+                  </pic:blipFill>
+                  <pic:spPr>
+                    <a:xfrm>
+                      <a:off x="0" y="0"/>
+                      <a:ext cx="5578307" cy="2402963"/>
+                    </a:xfrm>
+                    <a:prstGeom prst="rect">
+                      <a:avLst/>
+                    </a:prstGeom>
+                  </pic:spPr>
+                </pic:pic>
+              </a:graphicData>
+            </a:graphic>
+          </wp:inline>
+        </w:drawing>
+      </w:r>
+      <w:r>
+        <w:rPr>
+          <w:rFonts w:asciiTheme="minorBidi" w:hAnsiTheme="minorBidi" w:hint="cs"/>
+          <w:rtl/>
+        </w:rPr>
+        <w:lastRenderedPageBreak/>
+        <w:t xml:space="preserve">הדגש הוא שגם כאן היה חסר השם של הגן ואם מצאנו שם שחסר שמנו את ה </w:t>
+      </w:r>
+      <w:proofErr w:type="spellStart"/>
+      <w:r>
+        <w:rPr>
+          <w:rFonts w:asciiTheme="minorBidi" w:hAnsiTheme="minorBidi"/>
+        </w:rPr>
+        <w:t>Loucus_tag</w:t>
+      </w:r>
+      <w:proofErr w:type="spellEnd"/>
+      <w:r>
+        <w:rPr>
+          <w:rFonts w:asciiTheme="minorBidi" w:hAnsiTheme="minorBidi" w:hint="cs"/>
+          <w:rtl/>
+        </w:rPr>
+        <w:t xml:space="preserve"> שלו.</w:t>
+      </w:r>
+      <w:r>
+        <w:rPr>
+          <w:rFonts w:asciiTheme="minorBidi" w:hAnsiTheme="minorBidi"/>
+          <w:rtl/>
+        </w:rPr>
+        <w:br/>
+      </w:r>
+      <w:r>
+        <w:rPr>
+          <w:rFonts w:asciiTheme="minorBidi" w:hAnsiTheme="minorBidi" w:hint="cs"/>
+          <w:rtl/>
+        </w:rPr>
+        <w:t>לאחר השוואה על פי שם הגן בלבד</w:t>
+      </w:r>
+      <w:r>
+        <w:rPr>
+          <w:rFonts w:asciiTheme="minorBidi" w:hAnsiTheme="minorBidi" w:hint="cs"/>
+          <w:rtl/>
+        </w:rPr>
+        <w:t xml:space="preserve"> מצאנו 338 שורות עם שמות זהים.</w:t>
+      </w:r>
+      <w:r>
+        <w:rPr>
+          <w:rFonts w:asciiTheme="minorBidi" w:hAnsiTheme="minorBidi" w:hint="cs"/>
+          <w:rtl/>
+        </w:rPr>
+        <w:t xml:space="preserve"> ההפרש ייתכן </w:t>
+      </w:r>
+      <w:r>
+        <w:rPr>
+          <w:rFonts w:asciiTheme="minorBidi" w:hAnsiTheme="minorBidi" w:hint="cs"/>
+          <w:rtl/>
+        </w:rPr>
+        <w:t>מאוד שכן בשני הקבצים היו חוסרים של שמות הגנים.</w:t>
+      </w:r>
+      <w:r>
+        <w:rPr>
+          <w:rFonts w:asciiTheme="minorBidi" w:hAnsiTheme="minorBidi" w:hint="cs"/>
+          <w:rtl/>
+        </w:rPr>
+        <w:t xml:space="preserve"> כאן </w:t>
+      </w:r>
+      <w:r>
+        <w:rPr>
+          <w:rFonts w:asciiTheme="minorBidi" w:hAnsiTheme="minorBidi"/>
+        </w:rPr>
+        <w:t>X</w:t>
+      </w:r>
+      <w:r>
+        <w:rPr>
+          <w:rFonts w:asciiTheme="minorBidi" w:hAnsiTheme="minorBidi" w:hint="cs"/>
+          <w:rtl/>
+        </w:rPr>
+        <w:t xml:space="preserve"> מייצג קובץ </w:t>
+      </w:r>
+      <w:r>
+        <w:rPr>
+          <w:rFonts w:asciiTheme="minorBidi" w:hAnsiTheme="minorBidi"/>
+        </w:rPr>
+        <w:t>Fasta</w:t>
+      </w:r>
+      <w:r>
+        <w:rPr>
+          <w:rFonts w:asciiTheme="minorBidi" w:hAnsiTheme="minorBidi" w:hint="cs"/>
+          <w:rtl/>
+        </w:rPr>
+        <w:t xml:space="preserve"> </w:t>
+      </w:r>
+      <w:r>
+        <w:rPr>
+          <w:rFonts w:asciiTheme="minorBidi" w:hAnsiTheme="minorBidi"/>
+        </w:rPr>
+        <w:t>Y</w:t>
+      </w:r>
+      <w:r>
+        <w:rPr>
+          <w:rFonts w:asciiTheme="minorBidi" w:hAnsiTheme="minorBidi" w:hint="cs"/>
+          <w:rtl/>
+        </w:rPr>
+        <w:t xml:space="preserve"> מייצג קובץ </w:t>
+      </w:r>
+      <w:r>
+        <w:rPr>
+          <w:rFonts w:asciiTheme="minorBidi" w:hAnsiTheme="minorBidi"/>
+        </w:rPr>
+        <w:t>GenBank</w:t>
+      </w:r>
+      <w:r>
+        <w:rPr>
+          <w:rFonts w:asciiTheme="minorBidi" w:hAnsiTheme="minorBidi" w:hint="cs"/>
+          <w:rtl/>
+        </w:rPr>
+        <w:t>.</w:t>
+      </w:r>
+      <w:r>
+        <w:rPr>
+          <w:rFonts w:asciiTheme="minorBidi" w:hAnsiTheme="minorBidi"/>
+          <w:rtl/>
+        </w:rPr>
+        <w:br/>
+      </w:r>
+      <w:r>
+        <w:rPr>
+          <w:noProof/>
+        </w:rPr>
+        <w:drawing>
+          <wp:inline distT="0" distB="0" distL="0" distR="0" wp14:anchorId="3D5CEAFD" wp14:editId="68DFCCEA">
+            <wp:extent cx="5943600" cy="3228975"/>
+            <wp:effectExtent l="0" t="0" r="0" b="9525"/>
+            <wp:docPr id="713652372" name="תמונה 1" descr="תמונה שמכילה טקסט, תפריט, צילום מסך&#10;&#10;התיאור נוצר באופן אוטומטי"/>
+            <wp:cNvGraphicFramePr>
+              <a:graphicFrameLocks xmlns:a="http://schemas.openxmlformats.org/drawingml/2006/main" noChangeAspect="1"/>
+            </wp:cNvGraphicFramePr>
+            <a:graphic xmlns:a="http://schemas.openxmlformats.org/drawingml/2006/main">
+              <a:graphicData uri="http://schemas.openxmlformats.org/drawingml/2006/picture">
+                <pic:pic xmlns:pic="http://schemas.openxmlformats.org/drawingml/2006/picture">
+                  <pic:nvPicPr>
+                    <pic:cNvPr id="713652372" name="תמונה 1" descr="תמונה שמכילה טקסט, תפריט, צילום מסך&#10;&#10;התיאור נוצר באופן אוטומטי"/>
+                    <pic:cNvPicPr/>
+                  </pic:nvPicPr>
+                  <pic:blipFill>
+                    <a:blip r:embed="rId14"/>
+                    <a:stretch>
+                      <a:fillRect/>
+                    </a:stretch>
+                  </pic:blipFill>
+                  <pic:spPr>
+                    <a:xfrm>
+                      <a:off x="0" y="0"/>
+                      <a:ext cx="5943600" cy="3228975"/>
+                    </a:xfrm>
+                    <a:prstGeom prst="rect">
+                      <a:avLst/>
+                    </a:prstGeom>
+                  </pic:spPr>
+                </pic:pic>
+              </a:graphicData>
+            </a:graphic>
+          </wp:inline>
+        </w:drawing>
+      </w:r>
+      <w:r>
+        <w:rPr>
+          <w:rFonts w:asciiTheme="minorBidi" w:hAnsiTheme="minorBidi" w:hint="cs"/>
+          <w:rtl/>
+        </w:rPr>
+        <w:t>החלטנו שעקב המידע החסר נשווה על פי עמודת התרגול לחלבון</w:t>
+      </w:r>
+      <w:r>
+        <w:rPr>
+          <w:rFonts w:asciiTheme="minorBidi" w:hAnsiTheme="minorBidi"/>
+        </w:rPr>
+        <w:t xml:space="preserve"> </w:t>
+      </w:r>
+      <w:r>
+        <w:rPr>
+          <w:rFonts w:asciiTheme="minorBidi" w:hAnsiTheme="minorBidi" w:hint="cs"/>
+          <w:rtl/>
+        </w:rPr>
+        <w:t xml:space="preserve"> ומצאנו </w:t>
+      </w:r>
+      <w:r>
+        <w:rPr>
+          <w:rFonts w:asciiTheme="minorBidi" w:hAnsiTheme="minorBidi" w:hint="cs"/>
+          <w:rtl/>
+        </w:rPr>
+        <w:t>490 שורות זהות</w:t>
+      </w:r>
+      <w:r>
+        <w:rPr>
+          <w:rFonts w:asciiTheme="minorBidi" w:hAnsiTheme="minorBidi" w:hint="cs"/>
+          <w:rtl/>
+        </w:rPr>
+        <w:t xml:space="preserve"> שאותן ניתן לראות בקובץ שיצאנו שנקרא "</w:t>
+      </w:r>
+      <w:r>
+        <w:rPr>
+          <w:rFonts w:asciiTheme="minorBidi" w:hAnsiTheme="minorBidi"/>
+        </w:rPr>
+        <w:t>part_b.csv</w:t>
+      </w:r>
+      <w:r>
+        <w:rPr>
+          <w:rFonts w:asciiTheme="minorBidi" w:hAnsiTheme="minorBidi" w:hint="cs"/>
+          <w:rtl/>
+        </w:rPr>
+        <w:t>"</w:t>
+      </w:r>
+      <w:r>
+        <w:rPr>
+          <w:rFonts w:asciiTheme="minorBidi" w:hAnsiTheme="minorBidi"/>
+        </w:rPr>
+        <w:t xml:space="preserve"> </w:t>
+      </w:r>
+      <w:r>
+        <w:rPr>
+          <w:rFonts w:asciiTheme="minorBidi" w:hAnsiTheme="minorBidi" w:hint="cs"/>
+          <w:rtl/>
+        </w:rPr>
+        <w:t xml:space="preserve"> כמו חן בקובץ </w:t>
+      </w:r>
+      <w:r>
+        <w:rPr>
+          <w:rFonts w:asciiTheme="minorBidi" w:hAnsiTheme="minorBidi" w:hint="cs"/>
+          <w:rtl/>
+        </w:rPr>
+        <w:t>ניתן לראות את 10 החלבונים מה</w:t>
+      </w:r>
+      <w:r>
+        <w:rPr>
+          <w:rFonts w:asciiTheme="minorBidi" w:hAnsiTheme="minorBidi"/>
+        </w:rPr>
+        <w:t>Fasta</w:t>
+      </w:r>
+      <w:r>
+        <w:rPr>
+          <w:rFonts w:asciiTheme="minorBidi" w:hAnsiTheme="minorBidi" w:hint="cs"/>
+          <w:rtl/>
+        </w:rPr>
+        <w:t xml:space="preserve"> שאותם לא מצאנו ב</w:t>
+      </w:r>
+      <w:r>
+        <w:rPr>
+          <w:rFonts w:asciiTheme="minorBidi" w:hAnsiTheme="minorBidi"/>
+        </w:rPr>
+        <w:t>GenBank</w:t>
+      </w:r>
+      <w:r>
+        <w:rPr>
+          <w:rFonts w:asciiTheme="minorBidi" w:hAnsiTheme="minorBidi" w:hint="cs"/>
+          <w:rtl/>
+        </w:rPr>
+        <w:t>.</w:t>
+      </w:r>
+    </w:p>
+    <w:p>
+      <w:pPr>
+        <w:pStyle w:val="a9"/>
+        <w:numPr>
+          <w:ilvl w:val="0"/>
+          <w:numId w:val="4"/>
+        </w:numPr>
+        <w:bidi/>
+        <w:rPr>
+          <w:rFonts w:asciiTheme="minorBidi" w:hAnsiTheme="minorBidi"/>
+        </w:rPr>
+      </w:pPr>
+      <w:r>
+        <w:rPr>
+          <w:rFonts w:asciiTheme="minorBidi" w:hAnsiTheme="minorBidi" w:cs="Arial"/>
+          <w:rtl/>
+        </w:rPr>
+        <w:drawing>
+          <wp:inline distT="0" distB="0" distL="0" distR="0" wp14:anchorId="57EDC939" wp14:editId="1ADF524E">
+            <wp:extent cx="5943600" cy="3302000"/>
+            <wp:effectExtent l="0" t="0" r="0" b="0"/>
+            <wp:docPr id="203953822" name="תמונה 1" descr="תמונה שמכילה טקסט, צילום מסך, תרשים, עלילה&#10;&#10;התיאור נוצר באופן אוטומטי"/>
+            <wp:cNvGraphicFramePr>
+              <a:graphicFrameLocks xmlns:a="http://schemas.openxmlformats.org/drawingml/2006/main" noChangeAspect="1"/>
+            </wp:cNvGraphicFramePr>
+            <a:graphic xmlns:a="http://schemas.openxmlformats.org/drawingml/2006/main">
+              <a:graphicData uri="http://schemas.openxmlformats.org/drawingml/2006/picture">
+                <pic:pic xmlns:pic="http://schemas.openxmlformats.org/drawingml/2006/picture">
+                  <pic:nvPicPr>
+                    <pic:cNvPr id="203953822" name="תמונה 1" descr="תמונה שמכילה טקסט, צילום מסך, תרשים, עלילה&#10;&#10;התיאור נוצר באופן אוטומטי"/>
+                    <pic:cNvPicPr/>
+                  </pic:nvPicPr>
+                  <pic:blipFill>
+                    <a:blip r:embed="rId15"/>
+                    <a:stretch>
+                      <a:fillRect/>
+                    </a:stretch>
+                  </pic:blipFill>
+                  <pic:spPr>
+                    <a:xfrm>
+                      <a:off x="0" y="0"/>
+                      <a:ext cx="5943600" cy="3302000"/>
+                    </a:xfrm>
+                    <a:prstGeom prst="rect">
+                      <a:avLst/>
+                    </a:prstGeom>
+                  </pic:spPr>
+                </pic:pic>
+              </a:graphicData>
+            </a:graphic>
+          </wp:inline>
+        </w:drawing>
+      </w:r>
+    </w:p>
+    <w:p>
+      <w:pPr>
+        <w:bidi/>
+        <w:ind w:left="360"/>
+        <w:rPr>
+          <w:rFonts w:asciiTheme="minorBidi" w:hAnsiTheme="minorBidi"/>
+          <w:rtl/>
+        </w:rPr>
+      </w:pPr>
+      <w:r>
+        <w:rPr>
+          <w:rtl/>
+        </w:rPr>
+        <w:lastRenderedPageBreak/>
+        <w:drawing>
+          <wp:inline distT="0" distB="0" distL="0" distR="0" wp14:anchorId="1F7CB290" wp14:editId="0BE81DBB">
+            <wp:extent cx="5943600" cy="3302000"/>
+            <wp:effectExtent l="0" t="0" r="0" b="0"/>
+            <wp:docPr id="1000003158" name="תמונה 1" descr="תמונה שמכילה טקסט, צילום מסך, תרשים, עלילה&#10;&#10;התיאור נוצר באופן אוטומטי"/>
+            <wp:cNvGraphicFramePr>
+              <a:graphicFrameLocks xmlns:a="http://schemas.openxmlformats.org/drawingml/2006/main" noChangeAspect="1"/>
+            </wp:cNvGraphicFramePr>
+            <a:graphic xmlns:a="http://schemas.openxmlformats.org/drawingml/2006/main">
+              <a:graphicData uri="http://schemas.openxmlformats.org/drawingml/2006/picture">
+                <pic:pic xmlns:pic="http://schemas.openxmlformats.org/drawingml/2006/picture">
+                  <pic:nvPicPr>
+                    <pic:cNvPr id="1000003158" name="תמונה 1" descr="תמונה שמכילה טקסט, צילום מסך, תרשים, עלילה&#10;&#10;התיאור נוצר באופן אוטומטי"/>
+                    <pic:cNvPicPr/>
+                  </pic:nvPicPr>
+                  <pic:blipFill>
+                    <a:blip r:embed="rId16"/>
+                    <a:stretch>
+                      <a:fillRect/>
+                    </a:stretch>
+                  </pic:blipFill>
+                  <pic:spPr>
+                    <a:xfrm>
+                      <a:off x="0" y="0"/>
+                      <a:ext cx="5943600" cy="3302000"/>
+                    </a:xfrm>
+                    <a:prstGeom prst="rect">
+                      <a:avLst/>
+                    </a:prstGeom>
+                  </pic:spPr>
+                </pic:pic>
+              </a:graphicData>
+            </a:graphic>
+          </wp:inline>
+        </w:drawing>
+      </w:r>
+      <w:r>
+        <w:rPr>
+          <w:rFonts w:asciiTheme="minorBidi" w:hAnsiTheme="minorBidi" w:hint="cs"/>
+          <w:rtl/>
+        </w:rPr>
+        <w:t>הממוצע של חומצות האמינו ש</w:t>
+      </w:r>
+      <w:r>
+        <w:rPr>
+          <w:rFonts w:asciiTheme="minorBidi" w:hAnsiTheme="minorBidi" w:hint="cs"/>
+          <w:rtl/>
+        </w:rPr>
+        <w:t xml:space="preserve">נמצאות בחלבונים </w:t>
+      </w:r>
+      <w:r>
+        <w:rPr>
+          <w:rFonts w:asciiTheme="minorBidi" w:hAnsiTheme="minorBidi" w:hint="cs"/>
+          <w:rtl/>
+        </w:rPr>
+        <w:t>ה</w:t>
+      </w:r>
+      <w:r>
+        <w:rPr>
+          <w:rFonts w:asciiTheme="minorBidi" w:hAnsiTheme="minorBidi" w:hint="cs"/>
+          <w:rtl/>
+        </w:rPr>
+        <w:t>טרנס</w:t>
+      </w:r>
+      <w:r>
+        <w:rPr>
+          <w:rFonts w:asciiTheme="minorBidi" w:hAnsiTheme="minorBidi"/>
+          <w:rtl/>
+        </w:rPr>
+        <w:t>-</w:t>
+      </w:r>
+      <w:proofErr w:type="spellStart"/>
+      <w:r>
+        <w:rPr>
+          <w:rFonts w:asciiTheme="minorBidi" w:hAnsiTheme="minorBidi" w:hint="cs"/>
+          <w:rtl/>
+        </w:rPr>
+        <w:t>ממברנליים</w:t>
+      </w:r>
+      <w:proofErr w:type="spellEnd"/>
+      <w:r>
+        <w:rPr>
+          <w:rFonts w:asciiTheme="minorBidi" w:hAnsiTheme="minorBidi" w:hint="cs"/>
+          <w:rtl/>
+        </w:rPr>
+        <w:t xml:space="preserve"> יצא לנו 0.55 אחוז</w:t>
+      </w:r>
+      <w:r>
+        <w:rPr>
+          <w:rFonts w:asciiTheme="minorBidi" w:hAnsiTheme="minorBidi" w:hint="cs"/>
+          <w:rtl/>
+        </w:rPr>
+        <w:t>.</w:t>
+      </w:r>
+      <w:r>
+        <w:rPr>
+          <w:rFonts w:asciiTheme="minorBidi" w:hAnsiTheme="minorBidi"/>
+          <w:rtl/>
+        </w:rPr>
+        <w:br/>
+      </w:r>
+      <w:r>
+        <w:rPr>
+          <w:rFonts w:asciiTheme="minorBidi" w:hAnsiTheme="minorBidi" w:hint="cs"/>
+          <w:rtl/>
+        </w:rPr>
+        <w:t>כלומר שקצת יותר מחצי מהחלבון דוחה מים.</w:t>
+      </w:r>
+      <w:r>
+        <w:rPr>
+          <w:rFonts w:asciiTheme="minorBidi" w:hAnsiTheme="minorBidi" w:hint="cs"/>
+          <w:rtl/>
+        </w:rPr>
+        <w:t xml:space="preserve"> </w:t>
+      </w:r>
+      <w:r>
+        <w:rPr>
+          <w:rFonts w:asciiTheme="minorBidi" w:hAnsiTheme="minorBidi" w:hint="cs"/>
+          <w:rtl/>
+        </w:rPr>
+        <w:t xml:space="preserve">באופן כללי, חלבונים </w:t>
+      </w:r>
+      <w:proofErr w:type="spellStart"/>
+      <w:r>
+        <w:rPr>
+          <w:rFonts w:asciiTheme="minorBidi" w:hAnsiTheme="minorBidi" w:hint="cs"/>
+          <w:rtl/>
+        </w:rPr>
+        <w:t>טראנסממב</w:t>
+      </w:r>
+      <w:r>
+        <w:rPr>
+          <w:rFonts w:asciiTheme="minorBidi" w:hAnsiTheme="minorBidi" w:hint="cs"/>
+          <w:rtl/>
+        </w:rPr>
+        <w:t>ניליים</w:t>
+      </w:r>
+      <w:proofErr w:type="spellEnd"/>
+      <w:r>
+        <w:rPr>
+          <w:rFonts w:asciiTheme="minorBidi" w:hAnsiTheme="minorBidi" w:hint="cs"/>
+          <w:rtl/>
+        </w:rPr>
+        <w:t xml:space="preserve"> הם חלבונים </w:t>
+      </w:r>
+      <w:r>
+        <w:rPr>
+          <w:rFonts w:asciiTheme="minorBidi" w:hAnsiTheme="minorBidi" w:hint="cs"/>
+          <w:rtl/>
+        </w:rPr>
+        <w:t xml:space="preserve">שחוצים </w:t>
+      </w:r>
+      <w:r>
+        <w:rPr>
+          <w:rFonts w:asciiTheme="minorBidi" w:hAnsiTheme="minorBidi" w:hint="cs"/>
+          <w:rtl/>
+        </w:rPr>
+        <w:t xml:space="preserve">לרוחב את קרום הממברנה של התא. קרום התא </w:t>
+      </w:r>
+      <w:r>
+        <w:rPr>
+          <w:rFonts w:asciiTheme="minorBidi" w:hAnsiTheme="minorBidi" w:hint="cs"/>
+          <w:rtl/>
+        </w:rPr>
+        <w:t xml:space="preserve">עשוי 2 שכבות </w:t>
+      </w:r>
+      <w:r>
+        <w:rPr>
+          <w:rFonts w:asciiTheme="minorBidi" w:hAnsiTheme="minorBidi" w:hint="cs"/>
+          <w:rtl/>
+        </w:rPr>
+        <w:t xml:space="preserve">של </w:t>
+      </w:r>
+      <w:proofErr w:type="spellStart"/>
+      <w:r>
+        <w:rPr>
+          <w:rFonts w:asciiTheme="minorBidi" w:hAnsiTheme="minorBidi" w:hint="cs"/>
+          <w:rtl/>
+        </w:rPr>
+        <w:t>פוספוליפידים</w:t>
+      </w:r>
+      <w:proofErr w:type="spellEnd"/>
+      <w:r>
+        <w:rPr>
+          <w:rFonts w:asciiTheme="minorBidi" w:hAnsiTheme="minorBidi" w:hint="cs"/>
+          <w:rtl/>
+        </w:rPr>
+        <w:t xml:space="preserve"> שלהם ראש </w:t>
+      </w:r>
+      <w:r>
+        <w:rPr>
+          <w:rFonts w:asciiTheme="minorBidi" w:hAnsiTheme="minorBidi" w:hint="cs"/>
+          <w:rtl/>
+        </w:rPr>
+        <w:t>"נמשך" למים או "הידרופילי" וזנ</w:t>
+      </w:r>
+      <w:r>
+        <w:rPr>
+          <w:rFonts w:asciiTheme="minorBidi" w:hAnsiTheme="minorBidi" w:hint="cs"/>
+          <w:rtl/>
+        </w:rPr>
+        <w:t>בות</w:t>
+      </w:r>
+      <w:r>
+        <w:rPr>
+          <w:rFonts w:asciiTheme="minorBidi" w:hAnsiTheme="minorBidi" w:hint="cs"/>
+          <w:rtl/>
+        </w:rPr>
+        <w:t xml:space="preserve"> שדוח</w:t>
+      </w:r>
+      <w:r>
+        <w:rPr>
+          <w:rFonts w:asciiTheme="minorBidi" w:hAnsiTheme="minorBidi" w:hint="cs"/>
+          <w:rtl/>
+        </w:rPr>
+        <w:t>ות</w:t>
+      </w:r>
+      <w:r>
+        <w:rPr>
+          <w:rFonts w:asciiTheme="minorBidi" w:hAnsiTheme="minorBidi" w:hint="cs"/>
+          <w:rtl/>
+        </w:rPr>
+        <w:t xml:space="preserve"> מים או </w:t>
+      </w:r>
+      <w:r>
+        <w:rPr>
+          <w:rFonts w:asciiTheme="minorBidi" w:hAnsiTheme="minorBidi" w:hint="cs"/>
+          <w:rtl/>
+        </w:rPr>
+        <w:t xml:space="preserve">צד </w:t>
+      </w:r>
+      <w:r>
+        <w:rPr>
+          <w:rFonts w:asciiTheme="minorBidi" w:hAnsiTheme="minorBidi" w:hint="cs"/>
+          <w:rtl/>
+        </w:rPr>
+        <w:t>"הידרופובי"</w:t>
+      </w:r>
+      <w:r>
+        <w:rPr>
+          <w:rFonts w:asciiTheme="minorBidi" w:hAnsiTheme="minorBidi" w:hint="cs"/>
+          <w:rtl/>
+        </w:rPr>
+        <w:t xml:space="preserve">, </w:t>
+      </w:r>
+      <w:proofErr w:type="spellStart"/>
+      <w:r>
+        <w:rPr>
+          <w:rFonts w:asciiTheme="minorBidi" w:hAnsiTheme="minorBidi" w:hint="cs"/>
+          <w:rtl/>
+        </w:rPr>
+        <w:t>הפוספוליפידים</w:t>
+      </w:r>
+      <w:proofErr w:type="spellEnd"/>
+      <w:r>
+        <w:rPr>
+          <w:rFonts w:asciiTheme="minorBidi" w:hAnsiTheme="minorBidi" w:hint="cs"/>
+          <w:rtl/>
+        </w:rPr>
+        <w:t xml:space="preserve"> יושבים </w:t>
+      </w:r>
+      <w:r>
+        <w:rPr>
+          <w:rFonts w:asciiTheme="minorBidi" w:hAnsiTheme="minorBidi" w:hint="cs"/>
+          <w:rtl/>
+        </w:rPr>
+        <w:t xml:space="preserve">בשכבות כך שהראשים מופנים כלפי פנים וחוץ התא </w:t>
+      </w:r>
+      <w:r>
+        <w:rPr>
+          <w:rFonts w:asciiTheme="minorBidi" w:hAnsiTheme="minorBidi" w:hint="cs"/>
+          <w:rtl/>
+        </w:rPr>
+        <w:t xml:space="preserve">והזנבות יוצרות חיץ לנוזלים </w:t>
+      </w:r>
+      <w:r>
+        <w:rPr>
+          <w:rFonts w:asciiTheme="minorBidi" w:hAnsiTheme="minorBidi"/>
+          <w:rtl/>
+        </w:rPr>
+        <w:t>–</w:t>
+      </w:r>
+      <w:r>
+        <w:rPr>
+          <w:rFonts w:asciiTheme="minorBidi" w:hAnsiTheme="minorBidi" w:hint="cs"/>
+          <w:rtl/>
+        </w:rPr>
+        <w:t xml:space="preserve"> כך נוצר חיץ בין הסביבה שבפנים התא לבין הסביבה שמחוץ לתא. </w:t>
+      </w:r>
+      <w:r>
+        <w:rPr>
+          <w:noProof/>
+        </w:rPr>
+        <w:drawing>
+          <wp:inline distT="0" distB="0" distL="0" distR="0" wp14:anchorId="31E5BBDE" wp14:editId="35D5B90B">
+            <wp:extent cx="5943600" cy="2508250"/>
+            <wp:effectExtent l="0" t="0" r="0" b="6350"/>
+            <wp:docPr id="1444046710" name="תמונה 1" descr="תמונה שמכילה טקסט, צילום מסך, אומנות ילדים, אומנות&#10;&#10;התיאור נוצר באופן אוטומטי"/>
+            <wp:cNvGraphicFramePr>
+              <a:graphicFrameLocks xmlns:a="http://schemas.openxmlformats.org/drawingml/2006/main" noChangeAspect="1"/>
+            </wp:cNvGraphicFramePr>
+            <a:graphic xmlns:a="http://schemas.openxmlformats.org/drawingml/2006/main">
+              <a:graphicData uri="http://schemas.openxmlformats.org/drawingml/2006/picture">
+                <pic:pic xmlns:pic="http://schemas.openxmlformats.org/drawingml/2006/picture">
+                  <pic:nvPicPr>
+                    <pic:cNvPr id="1444046710" name="תמונה 1" descr="תמונה שמכילה טקסט, צילום מסך, אומנות ילדים, אומנות&#10;&#10;התיאור נוצר באופן אוטומטי"/>
+                    <pic:cNvPicPr/>
+                  </pic:nvPicPr>
+                  <pic:blipFill>
+                    <a:blip r:embed="rId17"/>
+                    <a:stretch>
+                      <a:fillRect/>
+                    </a:stretch>
+                  </pic:blipFill>
+                  <pic:spPr>
+                    <a:xfrm>
+                      <a:off x="0" y="0"/>
+                      <a:ext cx="5943600" cy="2508250"/>
+                    </a:xfrm>
+                    <a:prstGeom prst="rect">
+                      <a:avLst/>
+                    </a:prstGeom>
+                  </pic:spPr>
+                </pic:pic>
+              </a:graphicData>
+            </a:graphic>
+          </wp:inline>
+        </w:drawing>
+      </w:r>
+    </w:p>
+    <w:p>
+      <w:pPr>
+        <w:bidi/>
+        <w:ind w:left="360"/>
+        <w:rPr>
+          <w:rFonts w:asciiTheme="minorBidi" w:hAnsiTheme="minorBidi" w:hint="cs"/>
+          <w:rtl/>
+        </w:rPr>
+      </w:pPr>
+      <w:hyperlink r:id="rId18" w:history="1">
+        <w:r>
+          <w:rPr>
+            <w:rStyle w:val="Hyperlink"/>
+            <w:rFonts w:asciiTheme="minorBidi" w:hAnsiTheme="minorBidi"/>
+            <w:sz w:val="16"/>
+            <w:szCs w:val="16"/>
+          </w:rPr>
+          <w:t>http://www.annefrankschool.org.il/wp-content/uploads/2014/02/%D7%A7%D7%A8%D7%95%D7%9D-%D7%94%D7%AA%D7%90-%D7%95%D7%</w:t>
+        </w:r>
+        <w:r>
+          <w:rPr>
+            <w:rStyle w:val="Hyperlink"/>
+            <w:rFonts w:asciiTheme="minorBidi" w:hAnsiTheme="minorBidi"/>
+            <w:sz w:val="16"/>
+            <w:szCs w:val="16"/>
+          </w:rPr>
+          <w:t>9</w:t>
+        </w:r>
+        <w:r>
+          <w:rPr>
+            <w:rStyle w:val="Hyperlink"/>
+            <w:rFonts w:asciiTheme="minorBidi" w:hAnsiTheme="minorBidi"/>
+            <w:sz w:val="16"/>
+            <w:szCs w:val="16"/>
+          </w:rPr>
+          <w:t>3%D7%A8%D7%9B%D7%99-%D7%9E%D7%A2%D7%91%D7%A8-%D7%97%D7%95%D7%9E%D7%A8%D7%99%D7%9D.pdf</w:t>
+        </w:r>
+      </w:hyperlink>
+      <w:r>
+        <w:rPr>
+          <w:rFonts w:asciiTheme="minorBidi" w:hAnsiTheme="minorBidi"/>
+          <w:sz w:val="16"/>
+          <w:szCs w:val="16"/>
+          <w:rtl/>
+        </w:rPr>
+        <w:br/>
+      </w:r>
+      <w:r>
+        <w:rPr>
+          <w:rFonts w:asciiTheme="minorBidi" w:hAnsiTheme="minorBidi" w:hint="cs"/>
+          <w:rtl/>
+        </w:rPr>
+        <w:t xml:space="preserve">מה שמצאנו הוא שיש כ55% </w:t>
+      </w:r>
+      <w:r>
+        <w:rPr>
+          <w:rFonts w:asciiTheme="minorBidi" w:hAnsiTheme="minorBidi" w:hint="cs"/>
+          <w:rtl/>
+        </w:rPr>
+        <w:t xml:space="preserve">חומצות אמינו שהן "דוחות" מים ברוב החלבונים </w:t>
+      </w:r>
+      <w:proofErr w:type="spellStart"/>
+      <w:r>
+        <w:rPr>
+          <w:rFonts w:asciiTheme="minorBidi" w:hAnsiTheme="minorBidi" w:hint="cs"/>
+          <w:rtl/>
+        </w:rPr>
+        <w:t>טראנסממבניליים</w:t>
+      </w:r>
+      <w:proofErr w:type="spellEnd"/>
+      <w:r>
+        <w:rPr>
+          <w:rFonts w:asciiTheme="minorBidi" w:hAnsiTheme="minorBidi" w:hint="cs"/>
+          <w:rtl/>
+        </w:rPr>
+        <w:t xml:space="preserve"> מה שהגיוני בסך הכול מכיוון ש</w:t>
+      </w:r>
+      <w:r>
+        <w:rPr>
+          <w:rFonts w:asciiTheme="minorBidi" w:hAnsiTheme="minorBidi" w:hint="cs"/>
+          <w:rtl/>
+        </w:rPr>
+        <w:t>חלבונים אלו</w:t>
+      </w:r>
+      <w:r>
+        <w:rPr>
+          <w:rFonts w:asciiTheme="minorBidi" w:hAnsiTheme="minorBidi" w:hint="cs"/>
+          <w:rtl/>
+        </w:rPr>
+        <w:t xml:space="preserve"> חוצים את ממברנת קרום התא </w:t>
+      </w:r>
+      <w:r>
+        <w:rPr>
+          <w:rFonts w:asciiTheme="minorBidi" w:hAnsiTheme="minorBidi" w:hint="cs"/>
+          <w:rtl/>
+        </w:rPr>
+        <w:t xml:space="preserve">ונמצאים גם בסביבה </w:t>
+      </w:r>
+      <w:proofErr w:type="spellStart"/>
+      <w:r>
+        <w:rPr>
+          <w:rFonts w:asciiTheme="minorBidi" w:hAnsiTheme="minorBidi" w:hint="cs"/>
+          <w:rtl/>
+        </w:rPr>
+        <w:t>מיימית</w:t>
+      </w:r>
+      <w:proofErr w:type="spellEnd"/>
+      <w:r>
+        <w:rPr>
+          <w:rFonts w:asciiTheme="minorBidi" w:hAnsiTheme="minorBidi" w:hint="cs"/>
+          <w:rtl/>
+        </w:rPr>
+        <w:t xml:space="preserve"> וגם בסביבה שדוחה נוזלים.</w:t>
+      </w:r>
+      <w:r>
+        <w:t xml:space="preserve"> </w:t>
+      </w:r>
+      <w:hyperlink r:id="rId19" w:history="1">
+        <w:r>
+          <w:rPr>
+            <w:rStyle w:val="Hyperlink"/>
+            <w:rFonts w:asciiTheme="minorBidi" w:hAnsiTheme="minorBidi"/>
+            <w:sz w:val="16"/>
+            <w:szCs w:val="16"/>
+          </w:rPr>
+          <w:t>https://he.wikipedia.org/wiki/%D7%97%D7%9C%D7%91%D7%95%D7%9F_%D7%98%D7%A8%D7%90%D7%A0%D7%A1%D7%9E%D7%9E%D7%91%D7%A8%D7%A0%D7%9C%D7%99</w:t>
+        </w:r>
+      </w:hyperlink>
+      <w:r>
+        <w:rPr>
+          <w:rFonts w:asciiTheme="minorBidi" w:hAnsiTheme="minorBidi"/>
+          <w:rtl/>
+        </w:rPr>
+        <w:br/>
+      </w:r>
+      <w:r>
+        <w:rPr>
+          <w:rFonts w:asciiTheme="minorBidi" w:hAnsiTheme="minorBidi"/>
+          <w:rtl/>
+        </w:rPr>
+        <w:lastRenderedPageBreak/>
+        <w:br/>
       </w:r>
     </w:p>
     <w:sectPr>
@@ -3975,6 +5079,95 @@
 <file path=word/numbering.xml><?xml version="1.0" encoding="utf-8"?>
 <w:numbering xmlns:wpc="http://schemas.microsoft.com/office/word/2010/wordprocessingCanvas" xmlns:cx="http://schemas.microsoft.com/office/drawing/2014/chartex" xmlns:cx1="http://schemas.microsoft.com/office/drawing/2015/9/8/chartex" xmlns:cx2="http://schemas.microsoft.com/office/drawing/2015/10/21/chartex" xmlns:cx3="http://schemas.microsoft.com/office/drawing/2016/5/9/chartex" xmlns:cx4="http://schemas.microsoft.com/office/drawing/2016/5/10/chartex" xmlns:cx5="http://schemas.microsoft.com/office/drawing/2016/5/11/chartex" xmlns:cx6="http://schemas.microsoft.com/office/drawing/2016/5/12/chartex" xmlns:cx7="http://schemas.microsoft.com/office/drawing/2016/5/13/chartex" xmlns:cx8="http://schemas.microsoft.com/office/drawing/2016/5/14/chartex" xmlns:mc="http://schemas.openxmlformats.org/markup-compatibility/2006" xmlns:aink="http://schemas.microsoft.com/office/drawing/2016/ink" xmlns:am3d="http://schemas.microsoft.com/office/drawing/2017/model3d" xmlns:o="urn:schemas-microsoft-com:office:office" xmlns:oel="http://schemas.microsoft.com/office/2019/extlst" xmlns:r="http://schemas.openxmlformats.org/officeDocument/2006/relationships" xmlns:m="http://schemas.openxmlformats.org/officeDocument/2006/math" xmlns:v="urn:schemas-microsoft-com:vml" xmlns:wp14="http://schemas.microsoft.com/office/word/2010/wordprocessingDrawing" xmlns:wp="http://schemas.openxmlformats.org/drawingml/2006/wordprocessingDrawing" xmlns:w10="urn:schemas-microsoft-com:office:word" xmlns:w="http://schemas.openxmlformats.org/wordprocessingml/2006/main" xmlns:w14="http://schemas.microsoft.com/office/word/2010/wordml" xmlns:w15="http://schemas.microsoft.com/office/word/2012/wordml" xmlns:w16cex="http://schemas.microsoft.com/office/word/2018/wordml/cex" xmlns:w16cid="http://schemas.microsoft.com/office/word/2016/wordml/cid" xmlns:w16="http://schemas.microsoft.com/office/word/2018/wordml" xmlns:w16sdtdh="http://schemas.microsoft.com/office/word/2020/wordml/sdtdatahash" xmlns:w16se="http://schemas.microsoft.com/office/word/2015/wordml/symex" xmlns:wpg="http://schemas.microsoft.com/office/word/2010/wordprocessingGroup" xmlns:wpi="http://schemas.microsoft.com/office/word/2010/wordprocessingInk" xmlns:wne="http://schemas.microsoft.com/office/word/2006/wordml" xmlns:wps="http://schemas.microsoft.com/office/word/2010/wordprocessingShape" mc:Ignorable="w14 w15 w16se w16cid w16 w16cex w16sdtdh wp14">
   <w:abstractNum w:abstractNumId="0" w15:restartNumberingAfterBreak="0">
+    <w:nsid w:val="09BA63BD"/>
+    <w:multiLevelType w:val="hybridMultilevel"/>
+    <w:tmpl w:val="D820EE2E"/>
+    <w:lvl w:ilvl="0" w:tplc="35D22C46">
+      <w:start w:val="1"/>
+      <w:numFmt w:val="hebrew1"/>
+      <w:lvlText w:val="%1."/>
+      <w:lvlJc w:val="left"/>
+      <w:pPr>
+        <w:ind w:left="720" w:hanging="360"/>
+      </w:pPr>
+      <w:rPr>
+        <w:rFonts w:hint="default"/>
+      </w:rPr>
+    </w:lvl>
+    <w:lvl w:ilvl="1" w:tplc="04090019" w:tentative="1">
+      <w:start w:val="1"/>
+      <w:numFmt w:val="lowerLetter"/>
+      <w:lvlText w:val="%2."/>
+      <w:lvlJc w:val="left"/>
+      <w:pPr>
+        <w:ind w:left="1440" w:hanging="360"/>
+      </w:pPr>
+    </w:lvl>
+    <w:lvl w:ilvl="2" w:tplc="0409001B" w:tentative="1">
+      <w:start w:val="1"/>
+      <w:numFmt w:val="lowerRoman"/>
+      <w:lvlText w:val="%3."/>
+      <w:lvlJc w:val="right"/>
+      <w:pPr>
+        <w:ind w:left="2160" w:hanging="180"/>
+      </w:pPr>
+    </w:lvl>
+    <w:lvl w:ilvl="3" w:tplc="0409000F" w:tentative="1">
+      <w:start w:val="1"/>
+      <w:numFmt w:val="decimal"/>
+      <w:lvlText w:val="%4."/>
+      <w:lvlJc w:val="left"/>
+      <w:pPr>
+        <w:ind w:left="2880" w:hanging="360"/>
+      </w:pPr>
+    </w:lvl>
+    <w:lvl w:ilvl="4" w:tplc="04090019" w:tentative="1">
+      <w:start w:val="1"/>
+      <w:numFmt w:val="lowerLetter"/>
+      <w:lvlText w:val="%5."/>
+      <w:lvlJc w:val="left"/>
+      <w:pPr>
+        <w:ind w:left="3600" w:hanging="360"/>
+      </w:pPr>
+    </w:lvl>
+    <w:lvl w:ilvl="5" w:tplc="0409001B" w:tentative="1">
+      <w:start w:val="1"/>
+      <w:numFmt w:val="lowerRoman"/>
+      <w:lvlText w:val="%6."/>
+      <w:lvlJc w:val="right"/>
+      <w:pPr>
+        <w:ind w:left="4320" w:hanging="180"/>
+      </w:pPr>
+    </w:lvl>
+    <w:lvl w:ilvl="6" w:tplc="0409000F" w:tentative="1">
+      <w:start w:val="1"/>
+      <w:numFmt w:val="decimal"/>
+      <w:lvlText w:val="%7."/>
+      <w:lvlJc w:val="left"/>
+      <w:pPr>
+        <w:ind w:left="5040" w:hanging="360"/>
+      </w:pPr>
+    </w:lvl>
+    <w:lvl w:ilvl="7" w:tplc="04090019" w:tentative="1">
+      <w:start w:val="1"/>
+      <w:numFmt w:val="lowerLetter"/>
+      <w:lvlText w:val="%8."/>
+      <w:lvlJc w:val="left"/>
+      <w:pPr>
+        <w:ind w:left="5760" w:hanging="360"/>
+      </w:pPr>
+    </w:lvl>
+    <w:lvl w:ilvl="8" w:tplc="0409001B" w:tentative="1">
+      <w:start w:val="1"/>
+      <w:numFmt w:val="lowerRoman"/>
+      <w:lvlText w:val="%9."/>
+      <w:lvlJc w:val="right"/>
+      <w:pPr>
+        <w:ind w:left="6480" w:hanging="180"/>
+      </w:pPr>
+    </w:lvl>
+  </w:abstractNum>
+  <w:abstractNum w:abstractNumId="1" w15:restartNumberingAfterBreak="0">
     <w:nsid w:val="25FC6F2F"/>
     <w:multiLevelType w:val="hybridMultilevel"/>
     <w:tmpl w:val="7982E376"/>
@@ -4087,7 +5280,7 @@
       </w:rPr>
     </w:lvl>
   </w:abstractNum>
-  <w:abstractNum w:abstractNumId="1" w15:restartNumberingAfterBreak="0">
+  <w:abstractNum w:abstractNumId="2" w15:restartNumberingAfterBreak="0">
     <w:nsid w:val="4B94378D"/>
     <w:multiLevelType w:val="hybridMultilevel"/>
     <w:tmpl w:val="F2CACA18"/>
@@ -4176,7 +5369,7 @@
       </w:pPr>
     </w:lvl>
   </w:abstractNum>
-  <w:abstractNum w:abstractNumId="2" w15:restartNumberingAfterBreak="0">
+  <w:abstractNum w:abstractNumId="3" w15:restartNumberingAfterBreak="0">
     <w:nsid w:val="4D224754"/>
     <w:multiLevelType w:val="hybridMultilevel"/>
     <w:tmpl w:val="57CA7BF4"/>
@@ -4290,12 +5483,15 @@
     </w:lvl>
   </w:abstractNum>
   <w:num w:numId="1" w16cid:durableId="108863292">
+    <w:abstractNumId w:val="2"/>
+  </w:num>
+  <w:num w:numId="2" w16cid:durableId="12541309">
+    <w:abstractNumId w:val="3"/>
+  </w:num>
+  <w:num w:numId="3" w16cid:durableId="1405101759">
     <w:abstractNumId w:val="1"/>
   </w:num>
-  <w:num w:numId="2" w16cid:durableId="12541309">
-    <w:abstractNumId w:val="2"/>
-  </w:num>
-  <w:num w:numId="3" w16cid:durableId="1405101759">
+  <w:num w:numId="4" w16cid:durableId="429543446">
     <w:abstractNumId w:val="0"/>
   </w:num>
 </w:numbering>
@@ -5238,6 +6434,41 @@
       </w:tblBorders>
     </w:tblPr>
   </w:style>
+  <w:style w:type="character" w:styleId="Hyperlink">
+    <w:name w:val="Hyperlink"/>
+    <w:basedOn w:val="a0"/>
+    <w:uiPriority w:val="99"/>
+    <w:unhideWhenUsed/>
+    <w:rsid w:val="00B0506F"/>
+    <w:rPr>
+      <w:color w:val="467886" w:themeColor="hyperlink"/>
+      <w:u w:val="single"/>
+    </w:rPr>
+  </w:style>
+  <w:style w:type="character" w:styleId="af">
+    <w:name w:val="Unresolved Mention"/>
+    <w:basedOn w:val="a0"/>
+    <w:uiPriority w:val="99"/>
+    <w:semiHidden/>
+    <w:unhideWhenUsed/>
+    <w:rsid w:val="00B0506F"/>
+    <w:rPr>
+      <w:color w:val="605E5C"/>
+      <w:shd w:val="clear" w:color="auto" w:fill="E1DFDD"/>
+    </w:rPr>
+  </w:style>
+  <w:style w:type="character" w:styleId="FollowedHyperlink">
+    <w:name w:val="FollowedHyperlink"/>
+    <w:basedOn w:val="a0"/>
+    <w:uiPriority w:val="99"/>
+    <w:semiHidden/>
+    <w:unhideWhenUsed/>
+    <w:rsid w:val="00B0506F"/>
+    <w:rPr>
+      <w:color w:val="96607D" w:themeColor="followedHyperlink"/>
+      <w:u w:val="single"/>
+    </w:rPr>
+  </w:style>
 </w:styles>
 </file>
 

</xml_diff>

<commit_message>
added all only the last section "Dalet" in part C is left to be done ```
</commit_message>
<xml_diff>
--- a/final_project.docx
+++ b/final_project.docx
@@ -181,21 +181,7 @@
         <w:rPr>
           <w:rFonts w:asciiTheme="minorBidi" w:hAnsiTheme="minorBidi"/>
         </w:rPr>
-        <w:t xml:space="preserve">Number of </w:t>
-      </w:r>
-      <w:proofErr w:type="spellStart"/>
-      <w:r>
-        <w:rPr>
-          <w:rFonts w:asciiTheme="minorBidi" w:hAnsiTheme="minorBidi"/>
-        </w:rPr>
-        <w:t>misc_feature</w:t>
-      </w:r>
-      <w:proofErr w:type="spellEnd"/>
-      <w:r>
-        <w:rPr>
-          <w:rFonts w:asciiTheme="minorBidi" w:hAnsiTheme="minorBidi"/>
-        </w:rPr>
-        <w:t>: 27</w:t>
+        <w:t>Number of misc_feature: 27</w:t>
       </w:r>
     </w:p>
     <w:p>
@@ -1978,23 +1964,7 @@
           <w:rFonts w:asciiTheme="minorBidi" w:hAnsiTheme="minorBidi"/>
           <w:rtl/>
         </w:rPr>
-        <w:t xml:space="preserve">ההבדלים בין </w:t>
-      </w:r>
-      <w:proofErr w:type="spellStart"/>
-      <w:r>
-        <w:rPr>
-          <w:rFonts w:asciiTheme="minorBidi" w:hAnsiTheme="minorBidi"/>
-          <w:rtl/>
-        </w:rPr>
-        <w:t>הסטרנדים</w:t>
-      </w:r>
-      <w:proofErr w:type="spellEnd"/>
-      <w:r>
-        <w:rPr>
-          <w:rFonts w:asciiTheme="minorBidi" w:hAnsiTheme="minorBidi"/>
-          <w:rtl/>
-        </w:rPr>
-        <w:t xml:space="preserve">: </w:t>
+        <w:t xml:space="preserve">ההבדלים בין הסטרנדים: </w:t>
       </w:r>
     </w:p>
     <w:p>
@@ -2014,23 +1984,7 @@
           <w:rFonts w:asciiTheme="minorBidi" w:hAnsiTheme="minorBidi"/>
           <w:rtl/>
         </w:rPr>
-        <w:t xml:space="preserve">ניתן לראות לגבי גנים שמקודדים לחלבון כי אין הבדל בין </w:t>
-      </w:r>
-      <w:proofErr w:type="spellStart"/>
-      <w:r>
-        <w:rPr>
-          <w:rFonts w:asciiTheme="minorBidi" w:hAnsiTheme="minorBidi"/>
-          <w:rtl/>
-        </w:rPr>
-        <w:t>הסטרנדים</w:t>
-      </w:r>
-      <w:proofErr w:type="spellEnd"/>
-      <w:r>
-        <w:rPr>
-          <w:rFonts w:asciiTheme="minorBidi" w:hAnsiTheme="minorBidi"/>
-          <w:rtl/>
-        </w:rPr>
-        <w:t xml:space="preserve">, הסטטיסטיקות </w:t>
+        <w:t xml:space="preserve">ניתן לראות לגבי גנים שמקודדים לחלבון כי אין הבדל בין הסטרנדים, הסטטיסטיקות </w:t>
       </w:r>
       <w:r>
         <w:rPr>
@@ -2065,23 +2019,7 @@
           <w:rFonts w:asciiTheme="minorBidi" w:hAnsiTheme="minorBidi"/>
           <w:rtl/>
         </w:rPr>
-        <w:t xml:space="preserve">דיי זהים בין </w:t>
-      </w:r>
-      <w:proofErr w:type="spellStart"/>
-      <w:r>
-        <w:rPr>
-          <w:rFonts w:asciiTheme="minorBidi" w:hAnsiTheme="minorBidi"/>
-          <w:rtl/>
-        </w:rPr>
-        <w:t>סטרנד</w:t>
-      </w:r>
-      <w:proofErr w:type="spellEnd"/>
-      <w:r>
-        <w:rPr>
-          <w:rFonts w:asciiTheme="minorBidi" w:hAnsiTheme="minorBidi"/>
-          <w:rtl/>
-        </w:rPr>
-        <w:t xml:space="preserve"> חיובי לשלילי כמו גם </w:t>
+        <w:t xml:space="preserve">דיי זהים בין סטרנד חיובי לשלילי כמו גם </w:t>
       </w:r>
       <w:r>
         <w:rPr>
@@ -2142,43 +2080,11 @@
           <w:rFonts w:asciiTheme="minorBidi" w:hAnsiTheme="minorBidi"/>
           <w:rtl/>
         </w:rPr>
-        <w:t xml:space="preserve">כי גם כאן אין </w:t>
-      </w:r>
-      <w:proofErr w:type="spellStart"/>
-      <w:r>
-        <w:rPr>
-          <w:rFonts w:asciiTheme="minorBidi" w:hAnsiTheme="minorBidi"/>
-          <w:rtl/>
-        </w:rPr>
-        <w:t>הבלד</w:t>
-      </w:r>
-      <w:proofErr w:type="spellEnd"/>
-      <w:r>
-        <w:rPr>
-          <w:rFonts w:asciiTheme="minorBidi" w:hAnsiTheme="minorBidi"/>
-          <w:rtl/>
-        </w:rPr>
-        <w:t xml:space="preserve"> משמעותי בין </w:t>
-      </w:r>
-      <w:proofErr w:type="spellStart"/>
-      <w:r>
-        <w:rPr>
-          <w:rFonts w:asciiTheme="minorBidi" w:hAnsiTheme="minorBidi"/>
-          <w:rtl/>
-        </w:rPr>
-        <w:t>הסטרנדים</w:t>
-      </w:r>
-      <w:proofErr w:type="spellEnd"/>
-      <w:r>
-        <w:rPr>
-          <w:rFonts w:asciiTheme="minorBidi" w:hAnsiTheme="minorBidi"/>
-          <w:rtl/>
-        </w:rPr>
-        <w:t xml:space="preserve">, הסטטיסטיקות מצביעות על כך שאורכי הגנים שמקודדים </w:t>
-      </w:r>
-      <w:r>
-        <w:rPr>
-          <w:rFonts w:asciiTheme="minorBidi" w:hAnsiTheme="minorBidi"/>
+        <w:t>כי גם כאן אין הבד</w:t>
+      </w:r>
+      <w:r>
+        <w:rPr>
+          <w:rFonts w:asciiTheme="minorBidi" w:hAnsiTheme="minorBidi" w:hint="cs"/>
           <w:rtl/>
         </w:rPr>
         <w:t>ל</w:t>
@@ -2186,6 +2092,20 @@
       <w:r>
         <w:rPr>
           <w:rFonts w:asciiTheme="minorBidi" w:hAnsiTheme="minorBidi"/>
+          <w:rtl/>
+        </w:rPr>
+        <w:t xml:space="preserve"> משמעותי בין הסטרנדים, הסטטיסטיקות מצביעות על כך שאורכי הגנים שמקודדים </w:t>
+      </w:r>
+      <w:r>
+        <w:rPr>
+          <w:rFonts w:asciiTheme="minorBidi" w:hAnsiTheme="minorBidi"/>
+          <w:rtl/>
+        </w:rPr>
+        <w:t>ל</w:t>
+      </w:r>
+      <w:r>
+        <w:rPr>
+          <w:rFonts w:asciiTheme="minorBidi" w:hAnsiTheme="minorBidi"/>
         </w:rPr>
         <w:t xml:space="preserve">tRNA </w:t>
       </w:r>
@@ -2203,7 +2123,6 @@
         </w:rPr>
         <w:t xml:space="preserve">דיי זהים בין </w:t>
       </w:r>
-      <w:proofErr w:type="spellStart"/>
       <w:r>
         <w:rPr>
           <w:rFonts w:asciiTheme="minorBidi" w:hAnsiTheme="minorBidi"/>
@@ -2216,29 +2135,28 @@
           <w:rFonts w:asciiTheme="minorBidi" w:hAnsiTheme="minorBidi"/>
           <w:rtl/>
         </w:rPr>
-        <w:t>סטרנד</w:t>
-      </w:r>
-      <w:proofErr w:type="spellEnd"/>
-      <w:r>
-        <w:rPr>
-          <w:rFonts w:asciiTheme="minorBidi" w:hAnsiTheme="minorBidi"/>
+        <w:t xml:space="preserve">סטרנד </w:t>
+      </w:r>
+      <w:r>
+        <w:rPr>
+          <w:rFonts w:asciiTheme="minorBidi" w:hAnsiTheme="minorBidi"/>
+          <w:rtl/>
+        </w:rPr>
+        <w:t>ה</w:t>
+      </w:r>
+      <w:r>
+        <w:rPr>
+          <w:rFonts w:asciiTheme="minorBidi" w:hAnsiTheme="minorBidi"/>
+          <w:rtl/>
+        </w:rPr>
+        <w:t>חיובי לשלילי כמו גם הממוצע וסטיית התקן.</w:t>
+      </w:r>
+      <w:r>
+        <w:rPr>
+          <w:rFonts w:asciiTheme="minorBidi" w:hAnsiTheme="minorBidi" w:hint="cs"/>
           <w:rtl/>
         </w:rPr>
         <w:t xml:space="preserve"> </w:t>
-      </w:r>
-      <w:r>
-        <w:rPr>
-          <w:rFonts w:asciiTheme="minorBidi" w:hAnsiTheme="minorBidi"/>
-          <w:rtl/>
-        </w:rPr>
-        <w:t>ה</w:t>
-      </w:r>
-      <w:r>
-        <w:rPr>
-          <w:rFonts w:asciiTheme="minorBidi" w:hAnsiTheme="minorBidi"/>
-          <w:rtl/>
-        </w:rPr>
-        <w:t>חיובי לשלילי כמו גם הממוצע וסטיית התקן.</w:t>
       </w:r>
     </w:p>
     <w:p>
@@ -2291,23 +2209,7 @@
           <w:rFonts w:asciiTheme="minorBidi" w:hAnsiTheme="minorBidi"/>
           <w:rtl/>
         </w:rPr>
-        <w:t xml:space="preserve">הגנים נמצאים אך ורק על </w:t>
-      </w:r>
-      <w:proofErr w:type="spellStart"/>
-      <w:r>
-        <w:rPr>
-          <w:rFonts w:asciiTheme="minorBidi" w:hAnsiTheme="minorBidi"/>
-          <w:rtl/>
-        </w:rPr>
-        <w:t>הסטרנד</w:t>
-      </w:r>
-      <w:proofErr w:type="spellEnd"/>
-      <w:r>
-        <w:rPr>
-          <w:rFonts w:asciiTheme="minorBidi" w:hAnsiTheme="minorBidi"/>
-          <w:rtl/>
-        </w:rPr>
-        <w:t xml:space="preserve"> החיובי </w:t>
+        <w:t xml:space="preserve">הגנים נמצאים אך ורק על הסטרנד החיובי </w:t>
       </w:r>
       <w:r>
         <w:rPr>
@@ -2322,6 +2224,60 @@
           <w:rtl/>
         </w:rPr>
         <w:t>האורכים שלהם דיי מפוזרים על גבי הגרף מה שמצביע על שונות גדולה (סטיית התקן גדולה מאוד).</w:t>
+      </w:r>
+      <w:r>
+        <w:rPr>
+          <w:rFonts w:asciiTheme="minorBidi" w:hAnsiTheme="minorBidi"/>
+        </w:rPr>
+        <w:t xml:space="preserve"> </w:t>
+      </w:r>
+      <w:r>
+        <w:rPr>
+          <w:rFonts w:asciiTheme="minorBidi" w:hAnsiTheme="minorBidi" w:hint="cs"/>
+          <w:rtl/>
+        </w:rPr>
+        <w:t xml:space="preserve">סיבות מגוונות יכולות להיות לעובדה שרק על הסטרנד החיובי מופיעים </w:t>
+      </w:r>
+      <w:r>
+        <w:rPr>
+          <w:rFonts w:asciiTheme="minorBidi" w:hAnsiTheme="minorBidi" w:hint="cs"/>
+          <w:rtl/>
+        </w:rPr>
+        <w:t>הקידודים ל</w:t>
+      </w:r>
+      <w:r>
+        <w:rPr>
+          <w:rFonts w:asciiTheme="minorBidi" w:hAnsiTheme="minorBidi"/>
+        </w:rPr>
+        <w:t>rRNA</w:t>
+      </w:r>
+      <w:r>
+        <w:rPr>
+          <w:rFonts w:asciiTheme="minorBidi" w:hAnsiTheme="minorBidi" w:hint="cs"/>
+          <w:rtl/>
+        </w:rPr>
+        <w:t>, סיבה אבולוציונית שנתנה איזשהו ייתרון לחיי</w:t>
+      </w:r>
+      <w:r>
+        <w:rPr>
+          <w:rFonts w:asciiTheme="minorBidi" w:hAnsiTheme="minorBidi" w:hint="cs"/>
+          <w:rtl/>
+        </w:rPr>
+        <w:t xml:space="preserve">דקים שלהם יש על הסטרנד החיובי את הגן, </w:t>
+      </w:r>
+      <w:r>
+        <w:rPr>
+          <w:rFonts w:asciiTheme="minorBidi" w:hAnsiTheme="minorBidi" w:hint="cs"/>
+          <w:rtl/>
+        </w:rPr>
+        <w:t>מבנה הכרומוזום</w:t>
+      </w:r>
+      <w:r>
+        <w:rPr>
+          <w:rFonts w:asciiTheme="minorBidi" w:hAnsiTheme="minorBidi" w:hint="cs"/>
+          <w:rtl/>
+        </w:rPr>
+        <w:t xml:space="preserve"> בחיידק אולי משפיע וייתכן גם שהסביבה בה חיי החיידק השפיע.</w:t>
       </w:r>
     </w:p>
     <w:p>
@@ -2350,7 +2306,8 @@
         <w:bidi/>
         <w:ind w:left="1440"/>
         <w:rPr>
-          <w:rFonts w:asciiTheme="minorBidi" w:hAnsiTheme="minorBidi"/>
+          <w:rFonts w:asciiTheme="minorBidi" w:hAnsiTheme="minorBidi" w:hint="cs"/>
+          <w:rtl/>
         </w:rPr>
       </w:pPr>
       <w:r>
@@ -2392,45 +2349,110 @@
           <w:rFonts w:asciiTheme="minorBidi" w:hAnsiTheme="minorBidi"/>
           <w:rtl/>
         </w:rPr>
+        <w:t xml:space="preserve"> ריבוזומאלי ול</w:t>
+      </w:r>
+      <w:r>
+        <w:rPr>
+          <w:rFonts w:asciiTheme="minorBidi" w:hAnsiTheme="minorBidi"/>
+        </w:rPr>
+        <w:t>RNA</w:t>
+      </w:r>
+      <w:r>
+        <w:rPr>
+          <w:rFonts w:asciiTheme="minorBidi" w:hAnsiTheme="minorBidi"/>
+          <w:rtl/>
+        </w:rPr>
+        <w:t xml:space="preserve"> שליח שהם משתתפים בתהליך ייצור החלבונים בתא.</w:t>
+      </w:r>
+      <w:r>
+        <w:rPr>
+          <w:rFonts w:asciiTheme="minorBidi" w:hAnsiTheme="minorBidi" w:hint="cs"/>
+          <w:rtl/>
+        </w:rPr>
         <w:t xml:space="preserve"> </w:t>
       </w:r>
-      <w:proofErr w:type="spellStart"/>
-      <w:r>
-        <w:rPr>
-          <w:rFonts w:asciiTheme="minorBidi" w:hAnsiTheme="minorBidi"/>
-          <w:rtl/>
-        </w:rPr>
-        <w:t>ריבוזומאלי</w:t>
-      </w:r>
-      <w:proofErr w:type="spellEnd"/>
-      <w:r>
-        <w:rPr>
-          <w:rFonts w:asciiTheme="minorBidi" w:hAnsiTheme="minorBidi"/>
-          <w:rtl/>
-        </w:rPr>
-        <w:t xml:space="preserve"> </w:t>
-      </w:r>
-      <w:proofErr w:type="spellStart"/>
-      <w:r>
-        <w:rPr>
-          <w:rFonts w:asciiTheme="minorBidi" w:hAnsiTheme="minorBidi"/>
-          <w:rtl/>
-        </w:rPr>
-        <w:t>ול</w:t>
-      </w:r>
-      <w:proofErr w:type="spellEnd"/>
-      <w:r>
-        <w:rPr>
-          <w:rFonts w:asciiTheme="minorBidi" w:hAnsiTheme="minorBidi"/>
-        </w:rPr>
-        <w:t>RNA</w:t>
-      </w:r>
-      <w:r>
-        <w:rPr>
-          <w:rFonts w:asciiTheme="minorBidi" w:hAnsiTheme="minorBidi"/>
-          <w:rtl/>
-        </w:rPr>
-        <w:t xml:space="preserve"> שליח שהם משתתפים בתהליך ייצור החלבונים בתא.</w:t>
+      <w:r>
+        <w:rPr>
+          <w:rFonts w:asciiTheme="minorBidi" w:hAnsiTheme="minorBidi" w:hint="cs"/>
+          <w:rtl/>
+        </w:rPr>
+        <w:t xml:space="preserve">גוף </w:t>
+      </w:r>
+      <w:r>
+        <w:rPr>
+          <w:rFonts w:asciiTheme="minorBidi" w:hAnsiTheme="minorBidi" w:hint="cs"/>
+          <w:rtl/>
+        </w:rPr>
+        <w:t>ה</w:t>
+      </w:r>
+      <w:r>
+        <w:rPr>
+          <w:rFonts w:asciiTheme="minorBidi" w:hAnsiTheme="minorBidi" w:hint="cs"/>
+          <w:rtl/>
+        </w:rPr>
+        <w:t xml:space="preserve">חיידק צריך </w:t>
+      </w:r>
+      <w:r>
+        <w:rPr>
+          <w:rFonts w:asciiTheme="minorBidi" w:hAnsiTheme="minorBidi" w:hint="cs"/>
+          <w:rtl/>
+        </w:rPr>
+        <w:t>כמות גדולה של חלבונים וגם מ</w:t>
+      </w:r>
+      <w:r>
+        <w:rPr>
+          <w:rFonts w:asciiTheme="minorBidi" w:hAnsiTheme="minorBidi" w:hint="cs"/>
+          <w:rtl/>
+        </w:rPr>
+        <w:t>סוגים שונים</w:t>
+      </w:r>
+      <w:r>
+        <w:rPr>
+          <w:rFonts w:asciiTheme="minorBidi" w:hAnsiTheme="minorBidi" w:hint="cs"/>
+          <w:rtl/>
+        </w:rPr>
+        <w:t xml:space="preserve"> אשר </w:t>
+      </w:r>
+      <w:r>
+        <w:rPr>
+          <w:rFonts w:asciiTheme="minorBidi" w:hAnsiTheme="minorBidi" w:hint="cs"/>
+          <w:rtl/>
+        </w:rPr>
+        <w:t>מתפקדים במגוון</w:t>
+      </w:r>
+      <w:r>
+        <w:rPr>
+          <w:rFonts w:asciiTheme="minorBidi" w:hAnsiTheme="minorBidi" w:hint="cs"/>
+          <w:rtl/>
+        </w:rPr>
+        <w:t xml:space="preserve"> של תפקידים ומקומות בגוף החיידק, </w:t>
+      </w:r>
+      <w:r>
+        <w:rPr>
+          <w:rFonts w:asciiTheme="minorBidi" w:hAnsiTheme="minorBidi" w:hint="cs"/>
+          <w:rtl/>
+        </w:rPr>
+        <w:t xml:space="preserve">וזה מסביר את הכמות הגדולה של החלבונים. לגבי </w:t>
+      </w:r>
+      <w:r>
+        <w:rPr>
+          <w:rFonts w:asciiTheme="minorBidi" w:hAnsiTheme="minorBidi"/>
+        </w:rPr>
+        <w:t>tRAN rRNA</w:t>
+      </w:r>
+      <w:r>
+        <w:rPr>
+          <w:rFonts w:asciiTheme="minorBidi" w:hAnsiTheme="minorBidi" w:hint="cs"/>
+          <w:rtl/>
+        </w:rPr>
+        <w:t xml:space="preserve"> אלו אברונים שמתפקדים בתהליך התרגום </w:t>
+      </w:r>
+      <w:r>
+        <w:rPr>
+          <w:rFonts w:asciiTheme="minorBidi" w:hAnsiTheme="minorBidi" w:hint="cs"/>
+          <w:rtl/>
+        </w:rPr>
+        <w:t>לחלבון ולכן לא נדרש מגוון רחב מאוד שלהם.</w:t>
       </w:r>
     </w:p>
     <w:p>
@@ -2597,6 +2619,7 @@
           <w:rFonts w:asciiTheme="minorBidi" w:hAnsiTheme="minorBidi" w:hint="cs"/>
           <w:rtl/>
         </w:rPr>
+        <w:lastRenderedPageBreak/>
         <w:t>ג.</w:t>
       </w:r>
       <w:r>
@@ -2624,23 +2647,7 @@
           <w:rFonts w:asciiTheme="minorBidi" w:hAnsiTheme="minorBidi" w:hint="cs"/>
           <w:rtl/>
         </w:rPr>
-        <w:t xml:space="preserve">ישנה כמות דומה של גנים שמקודדים לחלבון על כול </w:t>
-      </w:r>
-      <w:proofErr w:type="spellStart"/>
-      <w:r>
-        <w:rPr>
-          <w:rFonts w:asciiTheme="minorBidi" w:hAnsiTheme="minorBidi" w:hint="cs"/>
-          <w:rtl/>
-        </w:rPr>
-        <w:t>סטרנד</w:t>
-      </w:r>
-      <w:proofErr w:type="spellEnd"/>
-      <w:r>
-        <w:rPr>
-          <w:rFonts w:asciiTheme="minorBidi" w:hAnsiTheme="minorBidi" w:hint="cs"/>
-          <w:rtl/>
-        </w:rPr>
-        <w:t>, כעט</w:t>
+        <w:t>ישנה כמות דומה של גנים שמקודדים לחלבון על כול סטרנד, כעט</w:t>
       </w:r>
       <w:r>
         <w:rPr>
@@ -2674,17 +2681,55 @@
           <w:rFonts w:asciiTheme="minorBidi" w:hAnsiTheme="minorBidi" w:hint="cs"/>
           <w:rtl/>
         </w:rPr>
+        <w:t xml:space="preserve"> וה</w:t>
+      </w:r>
+      <w:r>
+        <w:rPr>
+          <w:rFonts w:asciiTheme="minorBidi" w:hAnsiTheme="minorBidi"/>
+        </w:rPr>
+        <w:t>T</w:t>
+      </w:r>
+      <w:r>
+        <w:rPr>
+          <w:rFonts w:asciiTheme="minorBidi" w:hAnsiTheme="minorBidi" w:hint="cs"/>
+          <w:rtl/>
+        </w:rPr>
         <w:t xml:space="preserve"> </w:t>
       </w:r>
-      <w:proofErr w:type="spellStart"/>
-      <w:r>
-        <w:rPr>
-          <w:rFonts w:asciiTheme="minorBidi" w:hAnsiTheme="minorBidi" w:hint="cs"/>
-          <w:rtl/>
-        </w:rPr>
-        <w:t>וה</w:t>
-      </w:r>
-      <w:proofErr w:type="spellEnd"/>
+      <w:r>
+        <w:rPr>
+          <w:rFonts w:asciiTheme="minorBidi" w:hAnsiTheme="minorBidi" w:hint="cs"/>
+          <w:rtl/>
+        </w:rPr>
+        <w:t>של כול הגנים שמקודדים</w:t>
+      </w:r>
+      <w:r>
+        <w:rPr>
+          <w:rFonts w:asciiTheme="minorBidi" w:hAnsiTheme="minorBidi" w:hint="cs"/>
+          <w:rtl/>
+        </w:rPr>
+        <w:t xml:space="preserve"> לחלבון היא 50% כלומר </w:t>
+      </w:r>
+      <w:r>
+        <w:rPr>
+          <w:rFonts w:asciiTheme="minorBidi" w:hAnsiTheme="minorBidi" w:hint="cs"/>
+          <w:rtl/>
+        </w:rPr>
+        <w:t xml:space="preserve">חצי מהבסיסים של כול גן הם בסיסים מסוג </w:t>
+      </w:r>
+      <w:r>
+        <w:rPr>
+          <w:rFonts w:asciiTheme="minorBidi" w:hAnsiTheme="minorBidi"/>
+        </w:rPr>
+        <w:t>C</w:t>
+      </w:r>
+      <w:r>
+        <w:rPr>
+          <w:rFonts w:asciiTheme="minorBidi" w:hAnsiTheme="minorBidi" w:hint="cs"/>
+          <w:rtl/>
+        </w:rPr>
+        <w:t xml:space="preserve"> </w:t>
+      </w:r>
       <w:r>
         <w:rPr>
           <w:rFonts w:asciiTheme="minorBidi" w:hAnsiTheme="minorBidi"/>
@@ -2696,6 +2741,13 @@
           <w:rFonts w:asciiTheme="minorBidi" w:hAnsiTheme="minorBidi" w:hint="cs"/>
           <w:rtl/>
         </w:rPr>
+        <w:t xml:space="preserve">, מכאן </w:t>
+      </w:r>
+      <w:r>
+        <w:rPr>
+          <w:rFonts w:asciiTheme="minorBidi" w:hAnsiTheme="minorBidi" w:hint="cs"/>
+          <w:rtl/>
+        </w:rPr>
         <w:t xml:space="preserve"> </w:t>
       </w:r>
       <w:r>
@@ -2703,21 +2755,126 @@
           <w:rFonts w:asciiTheme="minorBidi" w:hAnsiTheme="minorBidi" w:hint="cs"/>
           <w:rtl/>
         </w:rPr>
-        <w:t>של כול הגנים שמקודדים</w:t>
-      </w:r>
-      <w:r>
-        <w:rPr>
-          <w:rFonts w:asciiTheme="minorBidi" w:hAnsiTheme="minorBidi" w:hint="cs"/>
-          <w:rtl/>
-        </w:rPr>
-        <w:t xml:space="preserve"> לחלבון היא 50% כלומר </w:t>
-      </w:r>
-      <w:r>
-        <w:rPr>
-          <w:rFonts w:asciiTheme="minorBidi" w:hAnsiTheme="minorBidi" w:hint="cs"/>
-          <w:rtl/>
-        </w:rPr>
-        <w:t xml:space="preserve">חצי מהבסיסים של כול גן הם בסיסים מסוג </w:t>
+        <w:t>ש</w:t>
+      </w:r>
+      <w:r>
+        <w:rPr>
+          <w:rFonts w:asciiTheme="minorBidi" w:hAnsiTheme="minorBidi" w:hint="cs"/>
+          <w:rtl/>
+        </w:rPr>
+        <w:t>החצי השני</w:t>
+      </w:r>
+      <w:r>
+        <w:rPr>
+          <w:rFonts w:asciiTheme="minorBidi" w:hAnsiTheme="minorBidi" w:hint="cs"/>
+          <w:rtl/>
+        </w:rPr>
+        <w:t xml:space="preserve"> של הבסיסים שלהם</w:t>
+      </w:r>
+      <w:r>
+        <w:rPr>
+          <w:rFonts w:asciiTheme="minorBidi" w:hAnsiTheme="minorBidi" w:hint="cs"/>
+          <w:rtl/>
+        </w:rPr>
+        <w:t xml:space="preserve"> מסוג</w:t>
+      </w:r>
+      <w:r>
+        <w:rPr>
+          <w:rFonts w:asciiTheme="minorBidi" w:hAnsiTheme="minorBidi" w:hint="cs"/>
+          <w:rtl/>
+        </w:rPr>
+        <w:t xml:space="preserve">ים תואמים </w:t>
+      </w:r>
+      <w:r>
+        <w:rPr>
+          <w:rFonts w:asciiTheme="minorBidi" w:hAnsiTheme="minorBidi"/>
+        </w:rPr>
+        <w:t>G</w:t>
+      </w:r>
+      <w:r>
+        <w:rPr>
+          <w:rFonts w:asciiTheme="minorBidi" w:hAnsiTheme="minorBidi" w:hint="cs"/>
+          <w:rtl/>
+        </w:rPr>
+        <w:t xml:space="preserve"> </w:t>
+      </w:r>
+      <w:r>
+        <w:rPr>
+          <w:rFonts w:asciiTheme="minorBidi" w:hAnsiTheme="minorBidi"/>
+        </w:rPr>
+        <w:t>A</w:t>
+      </w:r>
+      <w:r>
+        <w:rPr>
+          <w:rFonts w:asciiTheme="minorBidi" w:hAnsiTheme="minorBidi" w:hint="cs"/>
+          <w:rtl/>
+        </w:rPr>
+        <w:t>.</w:t>
+      </w:r>
+      <w:r>
+        <w:rPr>
+          <w:rFonts w:asciiTheme="minorBidi" w:hAnsiTheme="minorBidi"/>
+        </w:rPr>
+        <w:t xml:space="preserve"> </w:t>
+      </w:r>
+      <w:r>
+        <w:rPr>
+          <w:rFonts w:asciiTheme="minorBidi" w:hAnsiTheme="minorBidi" w:hint="cs"/>
+          <w:rtl/>
+        </w:rPr>
+        <w:t>ידוע לנו ש</w:t>
+      </w:r>
+      <w:r>
+        <w:rPr>
+          <w:rFonts w:asciiTheme="minorBidi" w:hAnsiTheme="minorBidi"/>
+        </w:rPr>
+        <w:t>DNA</w:t>
+      </w:r>
+      <w:r>
+        <w:rPr>
+          <w:rFonts w:asciiTheme="minorBidi" w:hAnsiTheme="minorBidi" w:hint="cs"/>
+          <w:rtl/>
+        </w:rPr>
+        <w:t xml:space="preserve"> הוא דו גדילי (ישנם 2 סטרנדים) וגם ידוע לנו שנוקלאוטיד מסוג </w:t>
+      </w:r>
+      <w:r>
+        <w:rPr>
+          <w:rFonts w:asciiTheme="minorBidi" w:hAnsiTheme="minorBidi"/>
+        </w:rPr>
+        <w:t>T</w:t>
+      </w:r>
+      <w:r>
+        <w:rPr>
+          <w:rFonts w:asciiTheme="minorBidi" w:hAnsiTheme="minorBidi" w:hint="cs"/>
+          <w:rtl/>
+        </w:rPr>
+        <w:t xml:space="preserve"> בגדיל מסויים תמיד עומד מנגד לנוקלאוטיד מסוג </w:t>
+      </w:r>
+      <w:r>
+        <w:rPr>
+          <w:rFonts w:asciiTheme="minorBidi" w:hAnsiTheme="minorBidi"/>
+        </w:rPr>
+        <w:t>A</w:t>
+      </w:r>
+      <w:r>
+        <w:rPr>
+          <w:rFonts w:asciiTheme="minorBidi" w:hAnsiTheme="minorBidi" w:hint="cs"/>
+          <w:rtl/>
+        </w:rPr>
+        <w:t xml:space="preserve"> כמו ש</w:t>
+      </w:r>
+      <w:r>
+        <w:rPr>
+          <w:rFonts w:asciiTheme="minorBidi" w:hAnsiTheme="minorBidi"/>
+        </w:rPr>
+        <w:t>G</w:t>
+      </w:r>
+      <w:r>
+        <w:rPr>
+          <w:rFonts w:asciiTheme="minorBidi" w:hAnsiTheme="minorBidi" w:hint="cs"/>
+          <w:rtl/>
+        </w:rPr>
+        <w:t xml:space="preserve"> עומד מול </w:t>
       </w:r>
       <w:r>
         <w:rPr>
@@ -2730,214 +2887,7 @@
           <w:rFonts w:asciiTheme="minorBidi" w:hAnsiTheme="minorBidi" w:hint="cs"/>
           <w:rtl/>
         </w:rPr>
-        <w:t xml:space="preserve"> </w:t>
-      </w:r>
-      <w:r>
-        <w:rPr>
-          <w:rFonts w:asciiTheme="minorBidi" w:hAnsiTheme="minorBidi"/>
-        </w:rPr>
-        <w:t>T</w:t>
-      </w:r>
-      <w:r>
-        <w:rPr>
-          <w:rFonts w:asciiTheme="minorBidi" w:hAnsiTheme="minorBidi" w:hint="cs"/>
-          <w:rtl/>
-        </w:rPr>
-        <w:t xml:space="preserve">, מכאן </w:t>
-      </w:r>
-      <w:r>
-        <w:rPr>
-          <w:rFonts w:asciiTheme="minorBidi" w:hAnsiTheme="minorBidi" w:hint="cs"/>
-          <w:rtl/>
-        </w:rPr>
-        <w:t xml:space="preserve"> </w:t>
-      </w:r>
-      <w:r>
-        <w:rPr>
-          <w:rFonts w:asciiTheme="minorBidi" w:hAnsiTheme="minorBidi" w:hint="cs"/>
-          <w:rtl/>
-        </w:rPr>
-        <w:t>ש</w:t>
-      </w:r>
-      <w:r>
-        <w:rPr>
-          <w:rFonts w:asciiTheme="minorBidi" w:hAnsiTheme="minorBidi" w:hint="cs"/>
-          <w:rtl/>
-        </w:rPr>
-        <w:t>החצי השני</w:t>
-      </w:r>
-      <w:r>
-        <w:rPr>
-          <w:rFonts w:asciiTheme="minorBidi" w:hAnsiTheme="minorBidi" w:hint="cs"/>
-          <w:rtl/>
-        </w:rPr>
-        <w:t xml:space="preserve"> של הבסיסים שלהם</w:t>
-      </w:r>
-      <w:r>
-        <w:rPr>
-          <w:rFonts w:asciiTheme="minorBidi" w:hAnsiTheme="minorBidi" w:hint="cs"/>
-          <w:rtl/>
-        </w:rPr>
-        <w:t xml:space="preserve"> מסוג</w:t>
-      </w:r>
-      <w:r>
-        <w:rPr>
-          <w:rFonts w:asciiTheme="minorBidi" w:hAnsiTheme="minorBidi" w:hint="cs"/>
-          <w:rtl/>
-        </w:rPr>
-        <w:t xml:space="preserve">ים תואמים </w:t>
-      </w:r>
-      <w:r>
-        <w:rPr>
-          <w:rFonts w:asciiTheme="minorBidi" w:hAnsiTheme="minorBidi"/>
-        </w:rPr>
-        <w:t>G</w:t>
-      </w:r>
-      <w:r>
-        <w:rPr>
-          <w:rFonts w:asciiTheme="minorBidi" w:hAnsiTheme="minorBidi" w:hint="cs"/>
-          <w:rtl/>
-        </w:rPr>
-        <w:t xml:space="preserve"> </w:t>
-      </w:r>
-      <w:r>
-        <w:rPr>
-          <w:rFonts w:asciiTheme="minorBidi" w:hAnsiTheme="minorBidi"/>
-        </w:rPr>
-        <w:t>A</w:t>
-      </w:r>
-      <w:r>
-        <w:rPr>
-          <w:rFonts w:asciiTheme="minorBidi" w:hAnsiTheme="minorBidi" w:hint="cs"/>
-          <w:rtl/>
-        </w:rPr>
-        <w:t>.</w:t>
-      </w:r>
-      <w:r>
-        <w:rPr>
-          <w:rFonts w:asciiTheme="minorBidi" w:hAnsiTheme="minorBidi"/>
-        </w:rPr>
-        <w:t xml:space="preserve"> </w:t>
-      </w:r>
-      <w:r>
-        <w:rPr>
-          <w:rFonts w:asciiTheme="minorBidi" w:hAnsiTheme="minorBidi" w:hint="cs"/>
-          <w:rtl/>
-        </w:rPr>
-        <w:t>ידוע לנו ש</w:t>
-      </w:r>
-      <w:r>
-        <w:rPr>
-          <w:rFonts w:asciiTheme="minorBidi" w:hAnsiTheme="minorBidi"/>
-        </w:rPr>
-        <w:t>DNA</w:t>
-      </w:r>
-      <w:r>
-        <w:rPr>
-          <w:rFonts w:asciiTheme="minorBidi" w:hAnsiTheme="minorBidi" w:hint="cs"/>
-          <w:rtl/>
-        </w:rPr>
-        <w:t xml:space="preserve"> הוא דו גדילי (ישנם 2 </w:t>
-      </w:r>
-      <w:proofErr w:type="spellStart"/>
-      <w:r>
-        <w:rPr>
-          <w:rFonts w:asciiTheme="minorBidi" w:hAnsiTheme="minorBidi" w:hint="cs"/>
-          <w:rtl/>
-        </w:rPr>
-        <w:t>סטרנדים</w:t>
-      </w:r>
-      <w:proofErr w:type="spellEnd"/>
-      <w:r>
-        <w:rPr>
-          <w:rFonts w:asciiTheme="minorBidi" w:hAnsiTheme="minorBidi" w:hint="cs"/>
-          <w:rtl/>
-        </w:rPr>
-        <w:t xml:space="preserve">) וגם ידוע לנו שנוקלאוטיד מסוג </w:t>
-      </w:r>
-      <w:r>
-        <w:rPr>
-          <w:rFonts w:asciiTheme="minorBidi" w:hAnsiTheme="minorBidi"/>
-        </w:rPr>
-        <w:t>T</w:t>
-      </w:r>
-      <w:r>
-        <w:rPr>
-          <w:rFonts w:asciiTheme="minorBidi" w:hAnsiTheme="minorBidi" w:hint="cs"/>
-          <w:rtl/>
-        </w:rPr>
-        <w:t xml:space="preserve"> בגדיל </w:t>
-      </w:r>
-      <w:proofErr w:type="spellStart"/>
-      <w:r>
-        <w:rPr>
-          <w:rFonts w:asciiTheme="minorBidi" w:hAnsiTheme="minorBidi" w:hint="cs"/>
-          <w:rtl/>
-        </w:rPr>
-        <w:t>מסויים</w:t>
-      </w:r>
-      <w:proofErr w:type="spellEnd"/>
-      <w:r>
-        <w:rPr>
-          <w:rFonts w:asciiTheme="minorBidi" w:hAnsiTheme="minorBidi" w:hint="cs"/>
-          <w:rtl/>
-        </w:rPr>
-        <w:t xml:space="preserve"> תמיד עומד מנגד לנוקלאוטיד מסוג </w:t>
-      </w:r>
-      <w:r>
-        <w:rPr>
-          <w:rFonts w:asciiTheme="minorBidi" w:hAnsiTheme="minorBidi"/>
-        </w:rPr>
-        <w:t>A</w:t>
-      </w:r>
-      <w:r>
-        <w:rPr>
-          <w:rFonts w:asciiTheme="minorBidi" w:hAnsiTheme="minorBidi" w:hint="cs"/>
-          <w:rtl/>
-        </w:rPr>
-        <w:t xml:space="preserve"> כמו ש</w:t>
-      </w:r>
-      <w:r>
-        <w:rPr>
-          <w:rFonts w:asciiTheme="minorBidi" w:hAnsiTheme="minorBidi"/>
-        </w:rPr>
-        <w:t>G</w:t>
-      </w:r>
-      <w:r>
-        <w:rPr>
-          <w:rFonts w:asciiTheme="minorBidi" w:hAnsiTheme="minorBidi" w:hint="cs"/>
-          <w:rtl/>
-        </w:rPr>
-        <w:t xml:space="preserve"> עומד מול </w:t>
-      </w:r>
-      <w:r>
-        <w:rPr>
-          <w:rFonts w:asciiTheme="minorBidi" w:hAnsiTheme="minorBidi"/>
-        </w:rPr>
-        <w:t>C</w:t>
-      </w:r>
-      <w:r>
-        <w:rPr>
-          <w:rFonts w:asciiTheme="minorBidi" w:hAnsiTheme="minorBidi" w:hint="cs"/>
-          <w:rtl/>
-        </w:rPr>
-        <w:t xml:space="preserve"> </w:t>
-      </w:r>
-      <w:proofErr w:type="spellStart"/>
-      <w:r>
-        <w:rPr>
-          <w:rFonts w:asciiTheme="minorBidi" w:hAnsiTheme="minorBidi" w:hint="cs"/>
-          <w:rtl/>
-        </w:rPr>
-        <w:t>בסטרנד</w:t>
-      </w:r>
-      <w:proofErr w:type="spellEnd"/>
-      <w:r>
-        <w:rPr>
-          <w:rFonts w:asciiTheme="minorBidi" w:hAnsiTheme="minorBidi" w:hint="cs"/>
-          <w:rtl/>
-        </w:rPr>
-        <w:t xml:space="preserve"> הנגדי.</w:t>
+        <w:t xml:space="preserve"> בסטרנד הנגדי.</w:t>
       </w:r>
       <w:r>
         <w:rPr>
@@ -2950,47 +2900,14 @@
           <w:rFonts w:asciiTheme="minorBidi" w:hAnsiTheme="minorBidi" w:hint="cs"/>
           <w:rtl/>
         </w:rPr>
-        <w:lastRenderedPageBreak/>
-        <w:t xml:space="preserve">לכן אם חצי מהגנים יושבים על </w:t>
-      </w:r>
-      <w:proofErr w:type="spellStart"/>
-      <w:r>
-        <w:rPr>
-          <w:rFonts w:asciiTheme="minorBidi" w:hAnsiTheme="minorBidi" w:hint="cs"/>
-          <w:rtl/>
-        </w:rPr>
-        <w:t>סטרנ</w:t>
-      </w:r>
-      <w:r>
-        <w:rPr>
-          <w:rFonts w:asciiTheme="minorBidi" w:hAnsiTheme="minorBidi" w:hint="cs"/>
-          <w:rtl/>
-        </w:rPr>
-        <w:t>ד</w:t>
-      </w:r>
-      <w:proofErr w:type="spellEnd"/>
-      <w:r>
-        <w:rPr>
-          <w:rFonts w:asciiTheme="minorBidi" w:hAnsiTheme="minorBidi" w:hint="cs"/>
-          <w:rtl/>
-        </w:rPr>
-        <w:t xml:space="preserve"> אחד וחצי מהגנים יושבים על </w:t>
-      </w:r>
-      <w:proofErr w:type="spellStart"/>
-      <w:r>
-        <w:rPr>
-          <w:rFonts w:asciiTheme="minorBidi" w:hAnsiTheme="minorBidi" w:hint="cs"/>
-          <w:rtl/>
-        </w:rPr>
-        <w:t>הסטרנד</w:t>
-      </w:r>
-      <w:proofErr w:type="spellEnd"/>
-      <w:r>
-        <w:rPr>
-          <w:rFonts w:asciiTheme="minorBidi" w:hAnsiTheme="minorBidi" w:hint="cs"/>
-          <w:rtl/>
-        </w:rPr>
-        <w:t xml:space="preserve"> האחר היינו מצפים </w:t>
+        <w:t>לכן אם חצי מהגנים יושבים על סטרנ</w:t>
+      </w:r>
+      <w:r>
+        <w:rPr>
+          <w:rFonts w:asciiTheme="minorBidi" w:hAnsiTheme="minorBidi" w:hint="cs"/>
+          <w:rtl/>
+        </w:rPr>
+        <w:t xml:space="preserve">ד אחד וחצי מהגנים יושבים על הסטרנד האחר היינו מצפים </w:t>
       </w:r>
       <w:r>
         <w:rPr>
@@ -3480,6 +3397,7 @@
           <w:noProof/>
           <w:u w:val="single"/>
         </w:rPr>
+        <w:lastRenderedPageBreak/>
         <w:t>'name'</w:t>
       </w:r>
       <w:r>
@@ -3569,7 +3487,6 @@
           <w:noProof/>
           <w:rtl/>
         </w:rPr>
-        <w:lastRenderedPageBreak/>
         <w:t>5</w:t>
       </w:r>
       <w:r>
@@ -4049,14 +3966,12 @@
         </w:rPr>
         <w:t xml:space="preserve">הכנו </w:t>
       </w:r>
-      <w:proofErr w:type="spellStart"/>
       <w:r>
         <w:rPr>
           <w:rFonts w:asciiTheme="minorBidi" w:hAnsiTheme="minorBidi"/>
         </w:rPr>
         <w:t>DataFrame</w:t>
       </w:r>
-      <w:proofErr w:type="spellEnd"/>
       <w:r>
         <w:rPr>
           <w:rFonts w:asciiTheme="minorBidi" w:hAnsiTheme="minorBidi" w:hint="cs"/>
@@ -4230,6 +4145,7 @@
         <w:rPr>
           <w:noProof/>
         </w:rPr>
+        <w:lastRenderedPageBreak/>
         <w:drawing>
           <wp:inline distT="0" distB="0" distL="0" distR="0" wp14:anchorId="4E358E1D" wp14:editId="1BC25C28">
             <wp:extent cx="5573352" cy="2400829"/>
@@ -4271,17 +4187,14 @@
           <w:rFonts w:asciiTheme="minorBidi" w:hAnsiTheme="minorBidi" w:hint="cs"/>
           <w:rtl/>
         </w:rPr>
-        <w:lastRenderedPageBreak/>
         <w:t xml:space="preserve">הדגש הוא שגם כאן היה חסר השם של הגן ואם מצאנו שם שחסר שמנו את ה </w:t>
       </w:r>
-      <w:proofErr w:type="spellStart"/>
       <w:r>
         <w:rPr>
           <w:rFonts w:asciiTheme="minorBidi" w:hAnsiTheme="minorBidi"/>
         </w:rPr>
         <w:t>Loucus_tag</w:t>
       </w:r>
-      <w:proofErr w:type="spellEnd"/>
       <w:r>
         <w:rPr>
           <w:rFonts w:asciiTheme="minorBidi" w:hAnsiTheme="minorBidi" w:hint="cs"/>
@@ -4539,8 +4452,10 @@
       <w:r>
         <w:rPr>
           <w:rFonts w:asciiTheme="minorBidi" w:hAnsiTheme="minorBidi" w:cs="Arial"/>
-          <w:rtl/>
-        </w:rPr>
+          <w:noProof/>
+          <w:rtl/>
+        </w:rPr>
+        <w:lastRenderedPageBreak/>
         <w:drawing>
           <wp:inline distT="0" distB="0" distL="0" distR="0" wp14:anchorId="57EDC939" wp14:editId="1ADF524E">
             <wp:extent cx="5943600" cy="3302000"/>
@@ -4589,9 +4504,9 @@
       </w:pPr>
       <w:r>
         <w:rPr>
-          <w:rtl/>
-        </w:rPr>
-        <w:lastRenderedPageBreak/>
+          <w:noProof/>
+          <w:rtl/>
+        </w:rPr>
         <w:drawing>
           <wp:inline distT="0" distB="0" distL="0" distR="0" wp14:anchorId="1F7CB290" wp14:editId="0BE81DBB">
             <wp:extent cx="5943600" cy="3302000"/>
@@ -4663,7 +4578,6 @@
         </w:rPr>
         <w:t>-</w:t>
       </w:r>
-      <w:proofErr w:type="spellStart"/>
       <w:r>
         <w:rPr>
           <w:rFonts w:asciiTheme="minorBidi" w:hAnsiTheme="minorBidi" w:hint="cs"/>
@@ -4671,7 +4585,6 @@
         </w:rPr>
         <w:t>ממברנליים</w:t>
       </w:r>
-      <w:proofErr w:type="spellEnd"/>
       <w:r>
         <w:rPr>
           <w:rFonts w:asciiTheme="minorBidi" w:hAnsiTheme="minorBidi" w:hint="cs"/>
@@ -4712,30 +4625,14 @@
           <w:rFonts w:asciiTheme="minorBidi" w:hAnsiTheme="minorBidi" w:hint="cs"/>
           <w:rtl/>
         </w:rPr>
-        <w:t xml:space="preserve">באופן כללי, חלבונים </w:t>
-      </w:r>
-      <w:proofErr w:type="spellStart"/>
-      <w:r>
-        <w:rPr>
-          <w:rFonts w:asciiTheme="minorBidi" w:hAnsiTheme="minorBidi" w:hint="cs"/>
-          <w:rtl/>
-        </w:rPr>
-        <w:t>טראנסממב</w:t>
-      </w:r>
-      <w:r>
-        <w:rPr>
-          <w:rFonts w:asciiTheme="minorBidi" w:hAnsiTheme="minorBidi" w:hint="cs"/>
-          <w:rtl/>
-        </w:rPr>
-        <w:t>ניליים</w:t>
-      </w:r>
-      <w:proofErr w:type="spellEnd"/>
-      <w:r>
-        <w:rPr>
-          <w:rFonts w:asciiTheme="minorBidi" w:hAnsiTheme="minorBidi" w:hint="cs"/>
-          <w:rtl/>
-        </w:rPr>
-        <w:t xml:space="preserve"> הם חלבונים </w:t>
+        <w:t>באופן כללי, חלבונים טראנסממב</w:t>
+      </w:r>
+      <w:r>
+        <w:rPr>
+          <w:rFonts w:asciiTheme="minorBidi" w:hAnsiTheme="minorBidi" w:hint="cs"/>
+          <w:rtl/>
+        </w:rPr>
+        <w:t xml:space="preserve">ניליים הם חלבונים </w:t>
       </w:r>
       <w:r>
         <w:rPr>
@@ -4763,23 +4660,7 @@
           <w:rFonts w:asciiTheme="minorBidi" w:hAnsiTheme="minorBidi" w:hint="cs"/>
           <w:rtl/>
         </w:rPr>
-        <w:t xml:space="preserve">של </w:t>
-      </w:r>
-      <w:proofErr w:type="spellStart"/>
-      <w:r>
-        <w:rPr>
-          <w:rFonts w:asciiTheme="minorBidi" w:hAnsiTheme="minorBidi" w:hint="cs"/>
-          <w:rtl/>
-        </w:rPr>
-        <w:t>פוספוליפידים</w:t>
-      </w:r>
-      <w:proofErr w:type="spellEnd"/>
-      <w:r>
-        <w:rPr>
-          <w:rFonts w:asciiTheme="minorBidi" w:hAnsiTheme="minorBidi" w:hint="cs"/>
-          <w:rtl/>
-        </w:rPr>
-        <w:t xml:space="preserve"> שלהם ראש </w:t>
+        <w:t xml:space="preserve">של פוספוליפידים שלהם ראש </w:t>
       </w:r>
       <w:r>
         <w:rPr>
@@ -4835,23 +4716,7 @@
           <w:rFonts w:asciiTheme="minorBidi" w:hAnsiTheme="minorBidi" w:hint="cs"/>
           <w:rtl/>
         </w:rPr>
-        <w:t xml:space="preserve">, </w:t>
-      </w:r>
-      <w:proofErr w:type="spellStart"/>
-      <w:r>
-        <w:rPr>
-          <w:rFonts w:asciiTheme="minorBidi" w:hAnsiTheme="minorBidi" w:hint="cs"/>
-          <w:rtl/>
-        </w:rPr>
-        <w:t>הפוספוליפידים</w:t>
-      </w:r>
-      <w:proofErr w:type="spellEnd"/>
-      <w:r>
-        <w:rPr>
-          <w:rFonts w:asciiTheme="minorBidi" w:hAnsiTheme="minorBidi" w:hint="cs"/>
-          <w:rtl/>
-        </w:rPr>
-        <w:t xml:space="preserve"> יושבים </w:t>
+        <w:t xml:space="preserve">, הפוספוליפידים יושבים </w:t>
       </w:r>
       <w:r>
         <w:rPr>
@@ -4879,7 +4744,15 @@
           <w:rFonts w:asciiTheme="minorBidi" w:hAnsiTheme="minorBidi" w:hint="cs"/>
           <w:rtl/>
         </w:rPr>
-        <w:t xml:space="preserve"> כך נוצר חיץ בין הסביבה שבפנים התא לבין הסביבה שמחוץ לתא. </w:t>
+        <w:t xml:space="preserve"> כך נוצר חיץ בין הסביבה שבפנים התא לבין הסביבה </w:t>
+      </w:r>
+      <w:r>
+        <w:rPr>
+          <w:rFonts w:asciiTheme="minorBidi" w:hAnsiTheme="minorBidi" w:hint="cs"/>
+          <w:rtl/>
+        </w:rPr>
+        <w:lastRenderedPageBreak/>
+        <w:t xml:space="preserve">שמחוץ לתא. </w:t>
       </w:r>
       <w:r>
         <w:rPr>
@@ -4925,9 +4798,11 @@
     <w:p>
       <w:pPr>
         <w:bidi/>
-        <w:ind w:left="360"/>
-        <w:rPr>
-          <w:rFonts w:asciiTheme="minorBidi" w:hAnsiTheme="minorBidi" w:hint="cs"/>
+        <w:rPr>
+          <w:rFonts w:asciiTheme="minorBidi" w:hAnsiTheme="minorBidi"/>
+          <w:b/>
+          <w:bCs/>
+          <w:u w:val="single"/>
           <w:rtl/>
         </w:rPr>
       </w:pPr>
@@ -4939,25 +4814,7 @@
             <w:sz w:val="16"/>
             <w:szCs w:val="16"/>
           </w:rPr>
-          <w:t>http://www.annefrankschool.org.il/wp-content/uploads/2014/02/%D7%A7%D7%A8%D7%95%D7%9D-%D7%94%D7%AA%D7%90-%D7%95%D7%</w:t>
-        </w:r>
-        <w:r>
-          <w:rPr>
-            <w:rStyle w:val="Hyperlink"/>
-            <w:rFonts w:asciiTheme="minorBidi" w:hAnsiTheme="minorBidi"/>
-            <w:sz w:val="16"/>
-            <w:szCs w:val="16"/>
-          </w:rPr>
-          <w:t>9</w:t>
-        </w:r>
-        <w:r>
-          <w:rPr>
-            <w:rStyle w:val="Hyperlink"/>
-            <w:rFonts w:asciiTheme="minorBidi" w:hAnsiTheme="minorBidi"/>
-            <w:sz w:val="16"/>
-            <w:szCs w:val="16"/>
-          </w:rPr>
-          <w:t>3%D7%A8%D7%9B%D7%99-%D7%9E%D7%A2%D7%91%D7%A8-%D7%97%D7%95%D7%9E%D7%A8%D7%99%D7%9D.pdf</w:t>
+          <w:t>http://www.annefrankschool.org.il/wp-content/uploads/2014/02/%D7%A7%D7%A8%D7%95%D7%9D-%D7%94%D7%AA%D7%90-%D7%95%D7%93%D7%A8%D7%9B%D7%99-%D7%9E%D7%A2%D7%91%D7%A8-%D7%97%D7%95%D7%9E%D7%A8%D7%99%D7%9D.pdf</w:t>
         </w:r>
       </w:hyperlink>
       <w:r>
@@ -4981,23 +4838,7 @@
           <w:rFonts w:asciiTheme="minorBidi" w:hAnsiTheme="minorBidi" w:hint="cs"/>
           <w:rtl/>
         </w:rPr>
-        <w:t xml:space="preserve">חומצות אמינו שהן "דוחות" מים ברוב החלבונים </w:t>
-      </w:r>
-      <w:proofErr w:type="spellStart"/>
-      <w:r>
-        <w:rPr>
-          <w:rFonts w:asciiTheme="minorBidi" w:hAnsiTheme="minorBidi" w:hint="cs"/>
-          <w:rtl/>
-        </w:rPr>
-        <w:t>טראנסממבניליים</w:t>
-      </w:r>
-      <w:proofErr w:type="spellEnd"/>
-      <w:r>
-        <w:rPr>
-          <w:rFonts w:asciiTheme="minorBidi" w:hAnsiTheme="minorBidi" w:hint="cs"/>
-          <w:rtl/>
-        </w:rPr>
-        <w:t xml:space="preserve"> מה שהגיוני בסך הכול מכיוון ש</w:t>
+        <w:t>חומצות אמינו שהן "דוחות" מים ברוב החלבונים טראנסממבניליים מה שהגיוני בסך הכול מכיוון ש</w:t>
       </w:r>
       <w:r>
         <w:rPr>
@@ -5018,23 +4859,7 @@
           <w:rFonts w:asciiTheme="minorBidi" w:hAnsiTheme="minorBidi" w:hint="cs"/>
           <w:rtl/>
         </w:rPr>
-        <w:t xml:space="preserve">ונמצאים גם בסביבה </w:t>
-      </w:r>
-      <w:proofErr w:type="spellStart"/>
-      <w:r>
-        <w:rPr>
-          <w:rFonts w:asciiTheme="minorBidi" w:hAnsiTheme="minorBidi" w:hint="cs"/>
-          <w:rtl/>
-        </w:rPr>
-        <w:t>מיימית</w:t>
-      </w:r>
-      <w:proofErr w:type="spellEnd"/>
-      <w:r>
-        <w:rPr>
-          <w:rFonts w:asciiTheme="minorBidi" w:hAnsiTheme="minorBidi" w:hint="cs"/>
-          <w:rtl/>
-        </w:rPr>
-        <w:t xml:space="preserve"> וגם בסביבה שדוחה נוזלים.</w:t>
+        <w:t>ונמצאים גם בסביבה מיימית וגם בסביבה שדוחה נוזלים.</w:t>
       </w:r>
       <w:r>
         <w:t xml:space="preserve"> </w:t>
@@ -5062,8 +4887,336 @@
           <w:rFonts w:asciiTheme="minorBidi" w:hAnsiTheme="minorBidi"/>
           <w:rtl/>
         </w:rPr>
-        <w:lastRenderedPageBreak/>
         <w:br/>
+      </w:r>
+      <w:r>
+        <w:rPr>
+          <w:rFonts w:asciiTheme="minorBidi" w:hAnsiTheme="minorBidi" w:hint="cs"/>
+          <w:b/>
+          <w:bCs/>
+          <w:u w:val="single"/>
+          <w:rtl/>
+        </w:rPr>
+        <w:t xml:space="preserve">חלק </w:t>
+      </w:r>
+      <w:r>
+        <w:rPr>
+          <w:rFonts w:asciiTheme="minorBidi" w:hAnsiTheme="minorBidi" w:hint="cs"/>
+          <w:b/>
+          <w:bCs/>
+          <w:u w:val="single"/>
+          <w:rtl/>
+        </w:rPr>
+        <w:t>ג</w:t>
+      </w:r>
+      <w:r>
+        <w:rPr>
+          <w:rFonts w:asciiTheme="minorBidi" w:hAnsiTheme="minorBidi" w:hint="cs"/>
+          <w:b/>
+          <w:bCs/>
+          <w:u w:val="single"/>
+          <w:rtl/>
+        </w:rPr>
+        <w:t>'</w:t>
+      </w:r>
+    </w:p>
+    <w:p>
+      <w:pPr>
+        <w:ind w:left="360"/>
+        <w:rPr>
+          <w:rFonts w:asciiTheme="minorBidi" w:hAnsiTheme="minorBidi" w:cs="Arial"/>
+          <w:rtl/>
+        </w:rPr>
+      </w:pPr>
+      <w:r>
+        <w:rPr>
+          <w:rFonts w:asciiTheme="minorBidi" w:hAnsiTheme="minorBidi" w:cs="Arial"/>
+          <w:rtl/>
+        </w:rPr>
+        <w:t>'</w:t>
+      </w:r>
+      <w:r>
+        <w:rPr>
+          <w:rFonts w:asciiTheme="minorBidi" w:hAnsiTheme="minorBidi"/>
+        </w:rPr>
+        <w:t>TTT': 1, 'TTC': 1, 'TTA': 2, 'TTG': 2, 'TCT': 3, 'TCC': 3, 'TCA': 3, 'TCG': 3, 'TAT': 1, 'TAC': 1, 'TGT': 1, 'TGC': 1, 'CTT': 3, 'CTC': 3, 'CTA': 4, 'CTG': 4, 'CCT': 3, 'CCC': 3, 'CCA': 3, 'CCG': 3, 'CAT': 1, 'CAC': 1, 'CAA': 1, 'CAG': 1, 'CGT': 3, 'CGC': 3, 'CGA': 4, 'CGG': 4, 'ATT': 2, 'ATC': 2, 'ATA': 2, 'ACT': 3, 'ACC': 3, 'ACA': 3, 'ACG': 3, 'AAT': 1, 'AAC': 1, 'AAA': 1, 'AAG': 1, 'AGT': 1, 'AGC': 1, 'AGA': 2, 'AGG': 2, 'GTT': 3, 'GTC': 3, 'GTA': 3, 'GTG': 3, 'GCT': 3, 'GCC': 3, 'GCA': 3, 'GCG': 3, 'GAT': 1, 'GAC': 1, 'GAA': 1, 'GAG': 1, 'GGT': 3, 'GGC': 3, 'GGA': 3, 'GGG': 3, 'TAA': 2, 'TAG': 1, 'TGA': 1</w:t>
+      </w:r>
+    </w:p>
+    <w:p>
+      <w:pPr>
+        <w:bidi/>
+        <w:rPr>
+          <w:rFonts w:asciiTheme="minorBidi" w:hAnsiTheme="minorBidi" w:cs="Arial"/>
+        </w:rPr>
+      </w:pPr>
+      <w:r>
+        <w:rPr>
+          <w:rFonts w:asciiTheme="minorBidi" w:hAnsiTheme="minorBidi" w:cs="Arial" w:hint="cs"/>
+          <w:rtl/>
+        </w:rPr>
+        <w:t>א</w:t>
+      </w:r>
+      <w:r>
+        <w:rPr>
+          <w:rFonts w:asciiTheme="minorBidi" w:hAnsiTheme="minorBidi" w:cs="Arial" w:hint="cs"/>
+          <w:rtl/>
+        </w:rPr>
+        <w:t>.</w:t>
+      </w:r>
+    </w:p>
+    <w:p>
+      <w:pPr>
+        <w:rPr>
+          <w:rFonts w:asciiTheme="minorBidi" w:hAnsiTheme="minorBidi" w:cs="Arial"/>
+        </w:rPr>
+      </w:pPr>
+      <w:r>
+        <w:rPr>
+          <w:rFonts w:asciiTheme="minorBidi" w:hAnsiTheme="minorBidi" w:cs="Arial"/>
+        </w:rPr>
+        <w:t xml:space="preserve">(SARS-CoV-2) 29-APR-2021 has </w:t>
+      </w:r>
+      <w:r>
+        <w:rPr>
+          <w:rFonts w:asciiTheme="minorBidi" w:hAnsiTheme="minorBidi" w:cs="Arial"/>
+          <w:u w:val="single"/>
+        </w:rPr>
+        <w:t>29740</w:t>
+      </w:r>
+      <w:r>
+        <w:rPr>
+          <w:rFonts w:asciiTheme="minorBidi" w:hAnsiTheme="minorBidi" w:cs="Arial"/>
+        </w:rPr>
+        <w:t xml:space="preserve"> </w:t>
+      </w:r>
+      <w:r>
+        <w:rPr>
+          <w:rFonts w:asciiTheme="minorBidi" w:hAnsiTheme="minorBidi" w:cs="Arial"/>
+        </w:rPr>
+        <w:t>nucleotides.</w:t>
+      </w:r>
+    </w:p>
+    <w:p>
+      <w:pPr>
+        <w:rPr>
+          <w:rFonts w:asciiTheme="minorBidi" w:hAnsiTheme="minorBidi" w:cs="Arial"/>
+        </w:rPr>
+      </w:pPr>
+      <w:r>
+        <w:rPr>
+          <w:rFonts w:asciiTheme="minorBidi" w:hAnsiTheme="minorBidi" w:cs="Arial"/>
+        </w:rPr>
+        <w:t xml:space="preserve">(SARS-CoV-2) 20-FEB-2024 has </w:t>
+      </w:r>
+      <w:r>
+        <w:rPr>
+          <w:rFonts w:asciiTheme="minorBidi" w:hAnsiTheme="minorBidi" w:cs="Arial"/>
+          <w:u w:val="single"/>
+        </w:rPr>
+        <w:t>29661</w:t>
+      </w:r>
+      <w:r>
+        <w:rPr>
+          <w:rFonts w:asciiTheme="minorBidi" w:hAnsiTheme="minorBidi" w:cs="Arial"/>
+        </w:rPr>
+        <w:t xml:space="preserve"> nucleotides</w:t>
+      </w:r>
+      <w:r>
+        <w:rPr>
+          <w:rFonts w:asciiTheme="minorBidi" w:hAnsiTheme="minorBidi" w:cs="Arial"/>
+        </w:rPr>
+        <w:t>.</w:t>
+      </w:r>
+    </w:p>
+    <w:p>
+      <w:pPr>
+        <w:bidi/>
+        <w:rPr>
+          <w:rFonts w:asciiTheme="minorBidi" w:hAnsiTheme="minorBidi" w:cs="Arial"/>
+          <w:rtl/>
+        </w:rPr>
+      </w:pPr>
+      <w:r>
+        <w:rPr>
+          <w:rFonts w:asciiTheme="minorBidi" w:hAnsiTheme="minorBidi" w:cs="Arial" w:hint="cs"/>
+          <w:rtl/>
+        </w:rPr>
+        <w:t xml:space="preserve">ב. </w:t>
+      </w:r>
+      <w:r>
+        <w:rPr>
+          <w:rFonts w:asciiTheme="minorBidi" w:hAnsiTheme="minorBidi" w:cs="Arial"/>
+          <w:rtl/>
+        </w:rPr>
+        <w:br/>
+      </w:r>
+      <w:r>
+        <w:rPr>
+          <w:rFonts w:asciiTheme="minorBidi" w:hAnsiTheme="minorBidi" w:cs="Arial" w:hint="cs"/>
+          <w:rtl/>
+        </w:rPr>
+        <w:t xml:space="preserve">בכול </w:t>
+      </w:r>
+      <w:r>
+        <w:rPr>
+          <w:rFonts w:asciiTheme="minorBidi" w:hAnsiTheme="minorBidi" w:cs="Arial" w:hint="cs"/>
+          <w:rtl/>
+        </w:rPr>
+        <w:t>אחד מ</w:t>
+      </w:r>
+      <w:r>
+        <w:rPr>
+          <w:rFonts w:asciiTheme="minorBidi" w:hAnsiTheme="minorBidi" w:cs="Arial" w:hint="cs"/>
+          <w:rtl/>
+        </w:rPr>
+        <w:t>קבצי ה</w:t>
+      </w:r>
+      <w:r>
+        <w:rPr>
+          <w:rFonts w:asciiTheme="minorBidi" w:hAnsiTheme="minorBidi" w:cs="Arial"/>
+        </w:rPr>
+        <w:t>Covid</w:t>
+      </w:r>
+      <w:r>
+        <w:rPr>
+          <w:rFonts w:asciiTheme="minorBidi" w:hAnsiTheme="minorBidi" w:cs="Arial" w:hint="cs"/>
+          <w:rtl/>
+        </w:rPr>
+        <w:t xml:space="preserve"> </w:t>
+      </w:r>
+      <w:r>
+        <w:rPr>
+          <w:rFonts w:asciiTheme="minorBidi" w:hAnsiTheme="minorBidi" w:cs="Arial" w:hint="cs"/>
+          <w:rtl/>
+        </w:rPr>
+        <w:t>נמצאים</w:t>
+      </w:r>
+      <w:r>
+        <w:rPr>
+          <w:rFonts w:asciiTheme="minorBidi" w:hAnsiTheme="minorBidi" w:cs="Arial" w:hint="cs"/>
+          <w:rtl/>
+        </w:rPr>
+        <w:t xml:space="preserve"> 11 גנים באופן כללי</w:t>
+      </w:r>
+      <w:r>
+        <w:rPr>
+          <w:rFonts w:asciiTheme="minorBidi" w:hAnsiTheme="minorBidi" w:cs="Arial" w:hint="cs"/>
+          <w:rtl/>
+        </w:rPr>
+        <w:t xml:space="preserve"> וכולם מקודדים לחלבון</w:t>
+      </w:r>
+      <w:r>
+        <w:rPr>
+          <w:rFonts w:asciiTheme="minorBidi" w:hAnsiTheme="minorBidi" w:cs="Arial" w:hint="cs"/>
+          <w:rtl/>
+        </w:rPr>
+        <w:t>, ישנו (גם כן) בכול אחד חלבון אחד שמופיע פעמיים במקומות שונים ברצף אך מדובר באותו חלבון</w:t>
+      </w:r>
+      <w:r>
+        <w:rPr>
+          <w:rFonts w:asciiTheme="minorBidi" w:hAnsiTheme="minorBidi" w:cs="Arial" w:hint="cs"/>
+          <w:rtl/>
+        </w:rPr>
+        <w:t xml:space="preserve"> (</w:t>
+      </w:r>
+      <w:r>
+        <w:rPr>
+          <w:rFonts w:asciiTheme="minorBidi" w:hAnsiTheme="minorBidi" w:cs="Arial" w:hint="cs"/>
+          <w:rtl/>
+        </w:rPr>
+        <w:t xml:space="preserve">בערך - </w:t>
+      </w:r>
+      <w:r>
+        <w:rPr>
+          <w:rFonts w:asciiTheme="minorBidi" w:hAnsiTheme="minorBidi" w:cs="Arial" w:hint="cs"/>
+          <w:rtl/>
+        </w:rPr>
+        <w:t xml:space="preserve">חסרים כמה </w:t>
+      </w:r>
+      <w:r>
+        <w:rPr>
+          <w:rFonts w:asciiTheme="minorBidi" w:hAnsiTheme="minorBidi" w:cs="Arial" w:hint="cs"/>
+          <w:rtl/>
+        </w:rPr>
+        <w:t>חומצות אמינו בסוף התרגום)</w:t>
+      </w:r>
+      <w:r>
+        <w:rPr>
+          <w:rFonts w:asciiTheme="minorBidi" w:hAnsiTheme="minorBidi" w:cs="Arial" w:hint="cs"/>
+          <w:rtl/>
+        </w:rPr>
+        <w:t>.</w:t>
+      </w:r>
+    </w:p>
+    <w:p>
+      <w:pPr>
+        <w:bidi/>
+        <w:rPr>
+          <w:rFonts w:asciiTheme="minorBidi" w:hAnsiTheme="minorBidi" w:cs="Arial" w:hint="cs"/>
+          <w:rtl/>
+        </w:rPr>
+      </w:pPr>
+      <w:r>
+        <w:rPr>
+          <w:rFonts w:asciiTheme="minorBidi" w:hAnsiTheme="minorBidi" w:cs="Arial" w:hint="cs"/>
+          <w:rtl/>
+        </w:rPr>
+        <w:t>ג.</w:t>
+      </w:r>
+      <w:r>
+        <w:rPr>
+          <w:rFonts w:asciiTheme="minorBidi" w:hAnsiTheme="minorBidi" w:cs="Arial"/>
+          <w:rtl/>
+        </w:rPr>
+        <w:br/>
+      </w:r>
+      <w:r>
+        <w:rPr>
+          <w:rFonts w:asciiTheme="minorBidi" w:hAnsiTheme="minorBidi" w:cs="Arial" w:hint="cs"/>
+          <w:rtl/>
+        </w:rPr>
+        <w:t>ישנם 2 גנים שזהים אחד לאחד (</w:t>
+      </w:r>
+      <w:r>
+        <w:rPr>
+          <w:rFonts w:asciiTheme="minorBidi" w:hAnsiTheme="minorBidi" w:cs="Arial"/>
+        </w:rPr>
+        <w:t>ORF7a, ORF10</w:t>
+      </w:r>
+      <w:r>
+        <w:rPr>
+          <w:rFonts w:asciiTheme="minorBidi" w:hAnsiTheme="minorBidi" w:cs="Arial" w:hint="cs"/>
+          <w:rtl/>
+        </w:rPr>
+        <w:t>)</w:t>
+      </w:r>
+      <w:r>
+        <w:rPr>
+          <w:rFonts w:asciiTheme="minorBidi" w:hAnsiTheme="minorBidi" w:cs="Arial" w:hint="cs"/>
+          <w:rtl/>
+        </w:rPr>
+        <w:t xml:space="preserve"> </w:t>
+      </w:r>
+      <w:r>
+        <w:rPr>
+          <w:rFonts w:asciiTheme="minorBidi" w:hAnsiTheme="minorBidi" w:cs="Arial" w:hint="cs"/>
+          <w:rtl/>
+        </w:rPr>
+        <w:t>מבחינת התרגום.</w:t>
+      </w:r>
+      <w:r>
+        <w:rPr>
+          <w:rFonts w:asciiTheme="minorBidi" w:hAnsiTheme="minorBidi" w:cs="Arial"/>
+          <w:rtl/>
+        </w:rPr>
+        <w:br/>
+      </w:r>
+      <w:r>
+        <w:rPr>
+          <w:rFonts w:asciiTheme="minorBidi" w:hAnsiTheme="minorBidi" w:cs="Arial" w:hint="cs"/>
+          <w:rtl/>
+        </w:rPr>
+        <w:t>כל השאר זהים אחד לשני</w:t>
       </w:r>
     </w:p>
     <w:sectPr>
@@ -5094,7 +5247,7 @@
         <w:rFonts w:hint="default"/>
       </w:rPr>
     </w:lvl>
-    <w:lvl w:ilvl="1" w:tplc="04090019" w:tentative="1">
+    <w:lvl w:ilvl="1" w:tplc="04090019">
       <w:start w:val="1"/>
       <w:numFmt w:val="lowerLetter"/>
       <w:lvlText w:val="%2."/>
@@ -5897,7 +6050,7 @@
   <w:style w:type="paragraph" w:default="1" w:styleId="a">
     <w:name w:val="Normal"/>
     <w:qFormat/>
-    <w:rsid w:val="00246E4F"/>
+    <w:rsid w:val="00B661F4"/>
   </w:style>
   <w:style w:type="paragraph" w:styleId="1">
     <w:name w:val="heading 1"/>

</xml_diff>